<commit_message>
Feat: BackBlaze Storage Bucket for Media Files
</commit_message>
<xml_diff>
--- a/media/pdftodocx/word/SampleDocx.docx
+++ b/media/pdftodocx/word/SampleDocx.docx
@@ -4,85 +4,95 @@
   <w:body>
     <w:p>
       <w:pPr>
-        <w:sectPr>
-          <w:pgSz w:w="12240" w:h="15840"/>
-          <w:pgMar w:top="0" w:right="840" w:bottom="0" w:left="0" w:header="720" w:footer="720" w:gutter="0"/>
-          <w:cols w:space="720"/>
-          <w:docGrid w:linePitch="360"/>
-        </w:sectPr>
-      </w:pPr>
-    </w:p>
-    <w:p>
-      <w:pPr>
         <w:autoSpaceDN w:val="0"/>
         <w:autoSpaceDE w:val="0"/>
         <w:widowControl/>
-        <w:spacing w:line="245" w:lineRule="auto" w:before="810" w:after="136"/>
-        <w:ind w:left="432" w:right="1008" w:firstLine="0"/>
-        <w:jc w:val="left"/>
+        <w:spacing w:line="220" w:lineRule="exact" w:before="0" w:after="152"/>
+        <w:ind w:left="0" w:right="0"/>
       </w:pPr>
       <w:r>
-        <w:rPr>
-          <w:rFonts w:ascii="Arial Unicode MS" w:hAnsi="Arial Unicode MS" w:eastAsia="Arial Unicode MS"/>
-          <w:b w:val="0"/>
-          <w:i w:val="0"/>
-          <w:color w:val="E1E8ED"/>
-          <w:sz w:val="26"/>
-        </w:rPr>
-        <w:t xml:space="preserve">Contact </w:t>
+        <w:drawing>
+          <wp:anchor xmlns:a="http://schemas.openxmlformats.org/drawingml/2006/main" xmlns:pic="http://schemas.openxmlformats.org/drawingml/2006/picture" distT="0" distB="0" distL="0" distR="0" simplePos="0" relativeHeight="0" behindDoc="1" locked="0" layoutInCell="1" allowOverlap="1">
+            <wp:simplePos x="0" y="0"/>
+            <wp:positionH relativeFrom="page">
+              <wp:posOffset>749300</wp:posOffset>
+            </wp:positionH>
+            <wp:positionV relativeFrom="page">
+              <wp:posOffset>381000</wp:posOffset>
+            </wp:positionV>
+            <wp:extent cx="6057900" cy="1803400"/>
+            <wp:wrapNone/>
+            <wp:docPr id="1" name="Picture 1"/>
+            <wp:cNvGraphicFramePr>
+              <a:graphicFrameLocks noChangeAspect="1"/>
+            </wp:cNvGraphicFramePr>
+            <a:graphic>
+              <a:graphicData uri="http://schemas.openxmlformats.org/drawingml/2006/picture">
+                <pic:pic>
+                  <pic:nvPicPr>
+                    <pic:cNvPr id="0" name="image.png"/>
+                    <pic:cNvPicPr/>
+                  </pic:nvPicPr>
+                  <pic:blipFill>
+                    <a:blip r:embed="rId19"/>
+                    <a:stretch>
+                      <a:fillRect/>
+                    </a:stretch>
+                  </pic:blipFill>
+                  <pic:spPr>
+                    <a:xfrm>
+                      <a:off x="0" y="0"/>
+                      <a:ext cx="6057900" cy="1803400"/>
+                    </a:xfrm>
+                    <a:prstGeom prst="rect"/>
+                  </pic:spPr>
+                </pic:pic>
+              </a:graphicData>
+            </a:graphic>
+          </wp:anchor>
+        </w:drawing>
       </w:r>
       <w:r>
-        <w:br/>
-      </w:r>
-      <w:r>
-        <w:rPr>
-          <w:rFonts w:ascii="Arial Unicode MS" w:hAnsi="Arial Unicode MS" w:eastAsia="Arial Unicode MS"/>
-          <w:b w:val="0"/>
-          <w:i w:val="0"/>
-          <w:color w:val="FFFFFF"/>
-          <w:sz w:val="21"/>
-        </w:rPr>
-        <w:t xml:space="preserve">Steel Town Karachi Pakistan </w:t>
-      </w:r>
-      <w:r>
-        <w:rPr>
-          <w:rFonts w:ascii="Arial Unicode MS" w:hAnsi="Arial Unicode MS" w:eastAsia="Arial Unicode MS"/>
-          <w:b w:val="0"/>
-          <w:i w:val="0"/>
-          <w:color w:val="FFFFFF"/>
-          <w:sz w:val="21"/>
-        </w:rPr>
-        <w:t>03481387054</w:t>
-      </w:r>
-      <w:r>
-        <w:rPr>
-          <w:rFonts w:ascii="Arial Unicode MS" w:hAnsi="Arial Unicode MS" w:eastAsia="Arial Unicode MS"/>
-          <w:b w:val="0"/>
-          <w:i w:val="0"/>
-          <w:color w:val="A8B0B5"/>
-          <w:sz w:val="21"/>
-        </w:rPr>
-        <w:t xml:space="preserve"> (Mobile) </w:t>
-      </w:r>
-      <w:r>
-        <w:br/>
-      </w:r>
-      <w:r>
-        <w:rPr>
-          <w:rFonts w:ascii="Arial Unicode MS" w:hAnsi="Arial Unicode MS" w:eastAsia="Arial Unicode MS"/>
-          <w:b w:val="0"/>
-          <w:i w:val="0"/>
-          <w:color w:val="FFFFFF"/>
-          <w:sz w:val="21"/>
-        </w:rPr>
-        <w:hyperlink r:id="rId9" w:history="1">
-          <w:r>
-            <w:rPr>
-              <w:rStyle w:val="Hyperlink"/>
-            </w:rPr>
-            <w:t>jaydee20001217@gmail.com</w:t>
-          </w:r>
-        </w:hyperlink>
+        <w:drawing>
+          <wp:anchor xmlns:a="http://schemas.openxmlformats.org/drawingml/2006/main" xmlns:pic="http://schemas.openxmlformats.org/drawingml/2006/picture" distT="0" distB="0" distL="0" distR="0" simplePos="0" relativeHeight="0" behindDoc="1" locked="0" layoutInCell="1" allowOverlap="1">
+            <wp:simplePos x="0" y="0"/>
+            <wp:positionH relativeFrom="page">
+              <wp:posOffset>5002530</wp:posOffset>
+            </wp:positionH>
+            <wp:positionV relativeFrom="page">
+              <wp:posOffset>946150</wp:posOffset>
+            </wp:positionV>
+            <wp:extent cx="181610" cy="181610"/>
+            <wp:wrapNone/>
+            <wp:docPr id="2" name="Picture 2"/>
+            <wp:cNvGraphicFramePr>
+              <a:graphicFrameLocks noChangeAspect="1"/>
+            </wp:cNvGraphicFramePr>
+            <a:graphic>
+              <a:graphicData uri="http://schemas.openxmlformats.org/drawingml/2006/picture">
+                <pic:pic>
+                  <pic:nvPicPr>
+                    <pic:cNvPr id="0" name="image.png"/>
+                    <pic:cNvPicPr/>
+                  </pic:nvPicPr>
+                  <pic:blipFill>
+                    <a:blip r:embed="rId20"/>
+                    <a:stretch>
+                      <a:fillRect/>
+                    </a:stretch>
+                  </pic:blipFill>
+                  <pic:spPr>
+                    <a:xfrm>
+                      <a:off x="0" y="0"/>
+                      <a:ext cx="181610" cy="181610"/>
+                    </a:xfrm>
+                    <a:prstGeom prst="rect"/>
+                  </pic:spPr>
+                </pic:pic>
+              </a:graphicData>
+            </a:graphic>
+          </wp:anchor>
+        </w:drawing>
       </w:r>
     </w:p>
     <w:tbl>
@@ -90,20 +100,22 @@
         <w:tblW w:type="auto" w:w="0"/>
         <w:tblLayout w:type="fixed"/>
         <w:tblLook w:firstColumn="1" w:firstRow="1" w:lastColumn="0" w:lastRow="0" w:noHBand="0" w:noVBand="1" w:val="04A0"/>
-        <w:tblInd w:w="0.0" w:type="dxa"/>
+        <w:tblInd w:w="26.000000000000085" w:type="dxa"/>
       </w:tblPr>
       <w:tblGrid>
-        <w:gridCol w:w="11400"/>
+        <w:gridCol w:w="4800"/>
+        <w:gridCol w:w="4800"/>
       </w:tblGrid>
       <w:tr>
         <w:trPr>
-          <w:trHeight w:hRule="exact" w:val="1232"/>
+          <w:trHeight w:hRule="exact" w:val="3022"/>
         </w:trPr>
         <w:tc>
           <w:tcPr>
-            <w:tcW w:type="dxa" w:w="4040"/>
-            <w:tcBorders/>
-            <w:shd w:fill="293d49"/>
+            <w:tcW w:type="dxa" w:w="5656"/>
+            <w:tcBorders>
+              <w:bottom w:sz="6.0" w:val="single" w:color="#000000"/>
+            </w:tcBorders>
             <w:tcMar>
               <w:start w:w="0" w:type="dxa"/>
               <w:end w:w="0" w:type="dxa"/>
@@ -114,41 +126,106 @@
               <w:autoSpaceDN w:val="0"/>
               <w:autoSpaceDE w:val="0"/>
               <w:widowControl/>
-              <w:spacing w:line="245" w:lineRule="auto" w:before="60" w:after="0"/>
-              <w:ind w:left="432" w:right="144" w:firstLine="0"/>
+              <w:spacing w:line="286" w:lineRule="auto" w:before="0" w:after="0"/>
+              <w:ind w:left="288" w:right="1728" w:firstLine="0"/>
+              <w:jc w:val="center"/>
+            </w:pPr>
+            <w:r>
+              <w:rPr>
+                <w:rFonts w:ascii="Canva Sans" w:hAnsi="Canva Sans" w:eastAsia="Canva Sans"/>
+                <w:b/>
+                <w:i w:val="0"/>
+                <w:color w:val="FFFFFF"/>
+                <w:sz w:val="44"/>
+              </w:rPr>
+              <w:t xml:space="preserve">M. Jawad Bacha </w:t>
+            </w:r>
+            <w:r>
+              <w:rPr>
+                <w:rFonts w:ascii="Canva Sans" w:hAnsi="Canva Sans" w:eastAsia="Canva Sans"/>
+                <w:b w:val="0"/>
+                <w:i w:val="0"/>
+                <w:color w:val="FFFFFF"/>
+                <w:sz w:val="24"/>
+              </w:rPr>
+              <w:t>Karachi, Pakistan</w:t>
+            </w:r>
+          </w:p>
+          <w:p>
+            <w:pPr>
+              <w:autoSpaceDN w:val="0"/>
+              <w:autoSpaceDE w:val="0"/>
+              <w:widowControl/>
+              <w:spacing w:line="240" w:lineRule="auto" w:before="198" w:after="0"/>
+              <w:ind w:left="1080" w:right="0" w:firstLine="0"/>
               <w:jc w:val="left"/>
             </w:pPr>
             <w:r>
               <w:rPr>
-                <w:rFonts w:ascii="Arial Unicode MS" w:hAnsi="Arial Unicode MS" w:eastAsia="Arial Unicode MS"/>
+                <w:rFonts w:ascii="Canva Sans" w:hAnsi="Canva Sans" w:eastAsia="Canva Sans"/>
                 <w:b w:val="0"/>
                 <w:i w:val="0"/>
                 <w:color w:val="FFFFFF"/>
-                <w:sz w:val="22"/>
+                <w:sz w:val="24"/>
               </w:rPr>
-              <w:hyperlink r:id="rId10" w:history="1">
+              <w:t>jawad4world@gmail.com</w:t>
+            </w:r>
+          </w:p>
+          <w:p>
+            <w:pPr>
+              <w:autoSpaceDN w:val="0"/>
+              <w:autoSpaceDE w:val="0"/>
+              <w:widowControl/>
+              <w:spacing w:line="240" w:lineRule="auto" w:before="224" w:after="0"/>
+              <w:ind w:left="1080" w:right="0" w:firstLine="0"/>
+              <w:jc w:val="left"/>
+            </w:pPr>
+            <w:r>
+              <w:rPr>
+                <w:rFonts w:ascii="Canva Sans" w:hAnsi="Canva Sans" w:eastAsia="Canva Sans"/>
+                <w:b w:val="0"/>
+                <w:i w:val="0"/>
+                <w:color w:val="FFFFFF"/>
+                <w:sz w:val="24"/>
+              </w:rPr>
+              <w:t>+92 348 1387054</w:t>
+            </w:r>
+          </w:p>
+        </w:tc>
+        <w:tc>
+          <w:tcPr>
+            <w:tcW w:type="dxa" w:w="3882"/>
+            <w:tcBorders>
+              <w:bottom w:sz="6.0" w:val="single" w:color="#000000"/>
+            </w:tcBorders>
+            <w:tcMar>
+              <w:start w:w="0" w:type="dxa"/>
+              <w:end w:w="0" w:type="dxa"/>
+            </w:tcMar>
+          </w:tcPr>
+          <w:p>
+            <w:pPr>
+              <w:autoSpaceDN w:val="0"/>
+              <w:autoSpaceDE w:val="0"/>
+              <w:widowControl/>
+              <w:spacing w:line="372" w:lineRule="auto" w:before="146" w:after="0"/>
+              <w:ind w:left="1690" w:right="432" w:firstLine="0"/>
+              <w:jc w:val="left"/>
+            </w:pPr>
+            <w:r>
+              <w:rPr>
+                <w:rFonts w:ascii="Canva Sans" w:hAnsi="Canva Sans" w:eastAsia="Canva Sans"/>
+                <w:b w:val="0"/>
+                <w:i w:val="0"/>
+                <w:color w:val="FFFFFF"/>
+                <w:sz w:val="24"/>
+              </w:rPr>
+              <w:hyperlink r:id="rId9" w:history="1">
                 <w:r>
                   <w:rPr>
                     <w:rStyle w:val="Hyperlink"/>
                   </w:rPr>
-                  <w:t xml:space="preserve">www.linkedin.com/in/jawad4world </w:t>
-                </w:r>
-              </w:hyperlink>
-            </w:r>
-            <w:r>
-              <w:rPr>
-                <w:rFonts w:ascii="Arial Unicode MS" w:hAnsi="Arial Unicode MS" w:eastAsia="Arial Unicode MS"/>
-                <w:b w:val="0"/>
-                <w:i w:val="0"/>
-                <w:color w:val="A8B0B5"/>
-                <w:sz w:val="22"/>
-              </w:rPr>
-              <w:hyperlink r:id="rId10" w:history="1">
-                <w:r>
-                  <w:rPr>
-                    <w:rStyle w:val="Hyperlink"/>
-                  </w:rPr>
-                  <w:t xml:space="preserve">(LinkedIn) </w:t>
+                  <w:t xml:space="preserve">Website </w:t>
                 </w:r>
               </w:hyperlink>
             </w:r>
@@ -157,52 +234,58 @@
             </w:r>
             <w:r>
               <w:rPr>
-                <w:rFonts w:ascii="Arial Unicode MS" w:hAnsi="Arial Unicode MS" w:eastAsia="Arial Unicode MS"/>
+                <w:rFonts w:ascii="Canva Sans" w:hAnsi="Canva Sans" w:eastAsia="Canva Sans"/>
                 <w:b w:val="0"/>
                 <w:i w:val="0"/>
                 <w:color w:val="FFFFFF"/>
-                <w:sz w:val="22"/>
+                <w:sz w:val="24"/>
+              </w:rPr>
+              <w:hyperlink r:id="rId10" w:history="1">
+                <w:r>
+                  <w:rPr>
+                    <w:rStyle w:val="Hyperlink"/>
+                  </w:rPr>
+                  <w:t xml:space="preserve">Github </w:t>
+                </w:r>
+              </w:hyperlink>
+            </w:r>
+            <w:r>
+              <w:br/>
+            </w:r>
+            <w:r>
+              <w:rPr>
+                <w:rFonts w:ascii="Canva Sans" w:hAnsi="Canva Sans" w:eastAsia="Canva Sans"/>
+                <w:b w:val="0"/>
+                <w:i w:val="0"/>
+                <w:color w:val="FFFFFF"/>
+                <w:sz w:val="24"/>
               </w:rPr>
               <w:hyperlink r:id="rId11" w:history="1">
                 <w:r>
                   <w:rPr>
                     <w:rStyle w:val="Hyperlink"/>
                   </w:rPr>
-                  <w:t>jawad4wo</w:t>
+                  <w:t xml:space="preserve">Stack Overflow </w:t>
                 </w:r>
               </w:hyperlink>
             </w:r>
             <w:r>
+              <w:br/>
+            </w:r>
+            <w:r>
               <w:rPr>
-                <w:rFonts w:ascii="Arial Unicode MS" w:hAnsi="Arial Unicode MS" w:eastAsia="Arial Unicode MS"/>
+                <w:rFonts w:ascii="Canva Sans" w:hAnsi="Canva Sans" w:eastAsia="Canva Sans"/>
                 <w:b w:val="0"/>
                 <w:i w:val="0"/>
                 <w:color w:val="FFFFFF"/>
-                <w:sz w:val="22"/>
+                <w:sz w:val="24"/>
               </w:rPr>
-              <w:hyperlink r:id="rId11" w:history="1">
+              <w:hyperlink r:id="rId12" w:history="1">
                 <w:r>
                   <w:rPr>
                     <w:rStyle w:val="Hyperlink"/>
                   </w:rPr>
-                  <w:t xml:space="preserve">rld.pythonanywhere.com/ </w:t>
-                </w:r>
-              </w:hyperlink>
-            </w:r>
-            <w:r>
-              <w:rPr>
-                <w:rFonts w:ascii="Arial Unicode MS" w:hAnsi="Arial Unicode MS" w:eastAsia="Arial Unicode MS"/>
-                <w:b w:val="0"/>
-                <w:i w:val="0"/>
-                <w:color w:val="A8B0B5"/>
-                <w:sz w:val="22"/>
-              </w:rPr>
-              <w:hyperlink r:id="rId11" w:history="1">
-                <w:r>
-                  <w:rPr>
-                    <w:rStyle w:val="Hyperlink"/>
-                  </w:rPr>
-                  <w:t>(Personal)</w:t>
+                  <w:t>LinkedIn</w:t>
                 </w:r>
               </w:hyperlink>
             </w:r>
@@ -215,45 +298,79 @@
         <w:autoSpaceDN w:val="0"/>
         <w:autoSpaceDE w:val="0"/>
         <w:widowControl/>
-        <w:spacing w:line="245" w:lineRule="auto" w:before="300" w:after="34"/>
-        <w:ind w:left="432" w:right="576" w:firstLine="0"/>
+        <w:spacing w:line="245" w:lineRule="auto" w:before="252" w:after="0"/>
+        <w:ind w:left="32" w:right="144" w:firstLine="0"/>
         <w:jc w:val="left"/>
       </w:pPr>
       <w:r>
         <w:rPr>
-          <w:rFonts w:ascii="Arial Unicode MS" w:hAnsi="Arial Unicode MS" w:eastAsia="Arial Unicode MS"/>
+          <w:rFonts w:ascii="Canva Sans" w:hAnsi="Canva Sans" w:eastAsia="Canva Sans"/>
           <w:b w:val="0"/>
           <w:i w:val="0"/>
-          <w:color w:val="E1E8ED"/>
-          <w:sz w:val="26"/>
+          <w:color w:val="4E4E4E"/>
+          <w:sz w:val="24"/>
         </w:rPr>
-        <w:t xml:space="preserve">Top Skills </w:t>
-      </w:r>
-      <w:r>
-        <w:br/>
+        <w:t xml:space="preserve">An innovative Django Developer with extensive skills in Python building intuitive, </w:t>
       </w:r>
       <w:r>
         <w:rPr>
-          <w:rFonts w:ascii="Arial Unicode MS" w:hAnsi="Arial Unicode MS" w:eastAsia="Arial Unicode MS"/>
+          <w:rFonts w:ascii="Canva Sans" w:hAnsi="Canva Sans" w:eastAsia="Canva Sans"/>
           <w:b w:val="0"/>
           <w:i w:val="0"/>
-          <w:color w:val="FFFFFF"/>
-          <w:sz w:val="21"/>
+          <w:color w:val="4E4E4E"/>
+          <w:sz w:val="24"/>
         </w:rPr>
-        <w:t xml:space="preserve">React Native </w:t>
-      </w:r>
-      <w:r>
-        <w:br/>
+        <w:t xml:space="preserve">interactive, and scalable apps. I knew that I wanted to pursue a career developing </w:t>
       </w:r>
       <w:r>
         <w:rPr>
-          <w:rFonts w:ascii="Arial Unicode MS" w:hAnsi="Arial Unicode MS" w:eastAsia="Arial Unicode MS"/>
+          <w:rFonts w:ascii="Canva Sans" w:hAnsi="Canva Sans" w:eastAsia="Canva Sans"/>
           <w:b w:val="0"/>
           <w:i w:val="0"/>
-          <w:color w:val="FFFFFF"/>
-          <w:sz w:val="21"/>
+          <w:color w:val="4E4E4E"/>
+          <w:sz w:val="24"/>
         </w:rPr>
-        <w:t>Python (Programming Language)</w:t>
+        <w:t>software with an intuitive end user experience solving complex problems.</w:t>
+      </w:r>
+    </w:p>
+    <w:p>
+      <w:pPr>
+        <w:autoSpaceDN w:val="0"/>
+        <w:autoSpaceDE w:val="0"/>
+        <w:widowControl/>
+        <w:spacing w:line="245" w:lineRule="auto" w:before="164" w:after="440"/>
+        <w:ind w:left="0" w:right="144" w:firstLine="0"/>
+        <w:jc w:val="left"/>
+      </w:pPr>
+      <w:r>
+        <w:rPr>
+          <w:rFonts w:ascii="Canva Sans" w:hAnsi="Canva Sans" w:eastAsia="Canva Sans"/>
+          <w:b w:val="0"/>
+          <w:i w:val="0"/>
+          <w:color w:val="4E4E4E"/>
+          <w:sz w:val="24"/>
+        </w:rPr>
+        <w:t xml:space="preserve">Having an extensive background in Graphic Designing, Applications Development, </w:t>
+      </w:r>
+      <w:r>
+        <w:rPr>
+          <w:rFonts w:ascii="Canva Sans" w:hAnsi="Canva Sans" w:eastAsia="Canva Sans"/>
+          <w:b w:val="0"/>
+          <w:i w:val="0"/>
+          <w:color w:val="4E4E4E"/>
+          <w:sz w:val="24"/>
+        </w:rPr>
+        <w:t xml:space="preserve">and Web Projects, enjoy developing innovative solutions for people who like </w:t>
+      </w:r>
+      <w:r>
+        <w:rPr>
+          <w:rFonts w:ascii="Canva Sans" w:hAnsi="Canva Sans" w:eastAsia="Canva Sans"/>
+          <w:b w:val="0"/>
+          <w:i w:val="0"/>
+          <w:color w:val="4E4E4E"/>
+          <w:sz w:val="24"/>
+        </w:rPr>
+        <w:t>things “to just work” in the way they would expect.</w:t>
       </w:r>
     </w:p>
     <w:tbl>
@@ -261,20 +378,69 @@
         <w:tblW w:type="auto" w:w="0"/>
         <w:tblLayout w:type="fixed"/>
         <w:tblLook w:firstColumn="1" w:firstRow="1" w:lastColumn="0" w:lastRow="0" w:noHBand="0" w:noVBand="1" w:val="04A0"/>
-        <w:tblInd w:w="200.0" w:type="dxa"/>
+        <w:tblInd w:w="0.0" w:type="dxa"/>
       </w:tblPr>
       <w:tblGrid>
-        <w:gridCol w:w="11400"/>
+        <w:gridCol w:w="1920"/>
+        <w:gridCol w:w="1920"/>
+        <w:gridCol w:w="1920"/>
+        <w:gridCol w:w="1920"/>
+        <w:gridCol w:w="1920"/>
       </w:tblGrid>
       <w:tr>
         <w:trPr>
-          <w:trHeight w:hRule="exact" w:val="358"/>
+          <w:trHeight w:hRule="exact" w:val="320"/>
         </w:trPr>
         <w:tc>
           <w:tcPr>
-            <w:tcW w:type="dxa" w:w="2420"/>
+            <w:tcW w:type="dxa" w:w="9564"/>
+            <w:gridSpan w:val="5"/>
             <w:tcBorders/>
-            <w:shd w:fill="293d49"/>
+            <w:tcMar>
+              <w:start w:w="0" w:type="dxa"/>
+              <w:end w:w="0" w:type="dxa"/>
+            </w:tcMar>
+            <w:tcMar>
+              <w:start w:w="0" w:type="dxa"/>
+              <w:end w:w="0" w:type="dxa"/>
+            </w:tcMar>
+            <w:tcMar>
+              <w:start w:w="0" w:type="dxa"/>
+              <w:end w:w="0" w:type="dxa"/>
+            </w:tcMar>
+            <w:tcMar>
+              <w:start w:w="0" w:type="dxa"/>
+              <w:end w:w="0" w:type="dxa"/>
+            </w:tcMar>
+            <w:tcMar>
+              <w:start w:w="0" w:type="dxa"/>
+              <w:end w:w="0" w:type="dxa"/>
+            </w:tcMar>
+          </w:tcPr>
+          <w:p/>
+        </w:tc>
+      </w:tr>
+      <w:tr>
+        <w:trPr>
+          <w:trHeight w:hRule="exact" w:val="582"/>
+        </w:trPr>
+        <w:tc>
+          <w:tcPr>
+            <w:tcW w:type="dxa" w:w="6662"/>
+            <w:gridSpan w:val="4"/>
+            <w:tcBorders/>
+            <w:tcMar>
+              <w:start w:w="0" w:type="dxa"/>
+              <w:end w:w="0" w:type="dxa"/>
+            </w:tcMar>
+            <w:tcMar>
+              <w:start w:w="0" w:type="dxa"/>
+              <w:end w:w="0" w:type="dxa"/>
+            </w:tcMar>
+            <w:tcMar>
+              <w:start w:w="0" w:type="dxa"/>
+              <w:end w:w="0" w:type="dxa"/>
+            </w:tcMar>
             <w:tcMar>
               <w:start w:w="0" w:type="dxa"/>
               <w:end w:w="0" w:type="dxa"/>
@@ -285,19 +451,2058 @@
               <w:autoSpaceDN w:val="0"/>
               <w:autoSpaceDE w:val="0"/>
               <w:widowControl/>
-              <w:spacing w:line="185" w:lineRule="auto" w:before="36" w:after="0"/>
-              <w:ind w:left="232" w:right="0" w:firstLine="0"/>
+              <w:spacing w:line="240" w:lineRule="auto" w:before="60" w:after="0"/>
+              <w:ind w:left="264" w:right="0" w:firstLine="0"/>
               <w:jc w:val="left"/>
             </w:pPr>
             <w:r>
               <w:rPr>
-                <w:rFonts w:ascii="Arial Unicode MS" w:hAnsi="Arial Unicode MS" w:eastAsia="Arial Unicode MS"/>
+                <w:rFonts w:ascii="Canva Sans" w:hAnsi="Canva Sans" w:eastAsia="Canva Sans"/>
+                <w:b/>
+                <w:i w:val="0"/>
+                <w:color w:val="1761DD"/>
+                <w:sz w:val="30"/>
+              </w:rPr>
+              <w:t>PROJECT / APPS</w:t>
+            </w:r>
+          </w:p>
+        </w:tc>
+        <w:tc>
+          <w:tcPr>
+            <w:tcW w:type="dxa" w:w="2902"/>
+            <w:tcBorders/>
+            <w:tcMar>
+              <w:start w:w="0" w:type="dxa"/>
+              <w:end w:w="0" w:type="dxa"/>
+            </w:tcMar>
+          </w:tcPr>
+          <w:p>
+            <w:pPr>
+              <w:autoSpaceDN w:val="0"/>
+              <w:autoSpaceDE w:val="0"/>
+              <w:widowControl/>
+              <w:spacing w:line="240" w:lineRule="auto" w:before="60" w:after="0"/>
+              <w:ind w:left="0" w:right="1132" w:firstLine="0"/>
+              <w:jc w:val="right"/>
+            </w:pPr>
+            <w:r>
+              <w:rPr>
+                <w:rFonts w:ascii="Canva Sans" w:hAnsi="Canva Sans" w:eastAsia="Canva Sans"/>
+                <w:b/>
+                <w:i w:val="0"/>
+                <w:color w:val="1761DD"/>
+                <w:sz w:val="30"/>
+              </w:rPr>
+              <w:t>SKILLS</w:t>
+            </w:r>
+          </w:p>
+        </w:tc>
+      </w:tr>
+      <w:tr>
+        <w:trPr>
+          <w:trHeight w:hRule="exact" w:val="500"/>
+        </w:trPr>
+        <w:tc>
+          <w:tcPr>
+            <w:tcW w:type="dxa" w:w="3582"/>
+            <w:tcBorders/>
+            <w:tcMar>
+              <w:start w:w="0" w:type="dxa"/>
+              <w:end w:w="0" w:type="dxa"/>
+            </w:tcMar>
+          </w:tcPr>
+          <w:p>
+            <w:pPr>
+              <w:autoSpaceDN w:val="0"/>
+              <w:autoSpaceDE w:val="0"/>
+              <w:widowControl/>
+              <w:spacing w:line="240" w:lineRule="auto" w:before="120" w:after="0"/>
+              <w:ind w:left="32" w:right="0" w:firstLine="0"/>
+              <w:jc w:val="left"/>
+            </w:pPr>
+            <w:r>
+              <w:rPr>
+                <w:rFonts w:ascii="Canva Sans" w:hAnsi="Canva Sans" w:eastAsia="Canva Sans"/>
+                <w:b/>
+                <w:i w:val="0"/>
+                <w:color w:val="000000"/>
+                <w:sz w:val="28"/>
+              </w:rPr>
+              <w:t>Django Blog</w:t>
+            </w:r>
+          </w:p>
+        </w:tc>
+        <w:tc>
+          <w:tcPr>
+            <w:tcW w:type="dxa" w:w="1392"/>
+            <w:tcBorders/>
+            <w:tcMar>
+              <w:start w:w="0" w:type="dxa"/>
+              <w:end w:w="0" w:type="dxa"/>
+            </w:tcMar>
+          </w:tcPr>
+          <w:p>
+            <w:pPr>
+              <w:autoSpaceDN w:val="0"/>
+              <w:autoSpaceDE w:val="0"/>
+              <w:widowControl/>
+              <w:spacing w:line="240" w:lineRule="auto" w:before="200" w:after="0"/>
+              <w:ind w:left="252" w:right="0" w:firstLine="0"/>
+              <w:jc w:val="left"/>
+            </w:pPr>
+            <w:r>
+              <w:rPr>
+                <w:rFonts w:ascii="Canva Sans" w:hAnsi="Canva Sans" w:eastAsia="Canva Sans"/>
                 <w:b w:val="0"/>
                 <w:i w:val="0"/>
-                <w:color w:val="FFFFFF"/>
-                <w:sz w:val="21"/>
+                <w:color w:val="1761DD"/>
+                <w:sz w:val="20"/>
               </w:rPr>
-              <w:t>Flutter</w:t>
+              <w:t>Application</w:t>
+            </w:r>
+          </w:p>
+        </w:tc>
+        <w:tc>
+          <w:tcPr>
+            <w:tcW w:type="dxa" w:w="116"/>
+            <w:tcBorders/>
+            <w:tcMar>
+              <w:start w:w="0" w:type="dxa"/>
+              <w:end w:w="0" w:type="dxa"/>
+            </w:tcMar>
+          </w:tcPr>
+          <w:p>
+            <w:pPr>
+              <w:autoSpaceDN w:val="0"/>
+              <w:autoSpaceDE w:val="0"/>
+              <w:widowControl/>
+              <w:spacing w:line="240" w:lineRule="auto" w:before="200" w:after="0"/>
+              <w:ind w:left="0" w:right="0" w:firstLine="0"/>
+              <w:jc w:val="center"/>
+            </w:pPr>
+            <w:r>
+              <w:rPr>
+                <w:rFonts w:ascii="Canva Sans" w:hAnsi="Canva Sans" w:eastAsia="Canva Sans"/>
+                <w:b w:val="0"/>
+                <w:i w:val="0"/>
+                <w:color w:val="4E4E4E"/>
+                <w:sz w:val="20"/>
+              </w:rPr>
+              <w:t>|</w:t>
+            </w:r>
+          </w:p>
+        </w:tc>
+        <w:tc>
+          <w:tcPr>
+            <w:tcW w:type="dxa" w:w="1572"/>
+            <w:tcBorders/>
+            <w:tcMar>
+              <w:start w:w="0" w:type="dxa"/>
+              <w:end w:w="0" w:type="dxa"/>
+            </w:tcMar>
+          </w:tcPr>
+          <w:p>
+            <w:pPr>
+              <w:autoSpaceDN w:val="0"/>
+              <w:autoSpaceDE w:val="0"/>
+              <w:widowControl/>
+              <w:spacing w:line="240" w:lineRule="auto" w:before="200" w:after="0"/>
+              <w:ind w:left="28" w:right="0" w:firstLine="0"/>
+              <w:jc w:val="left"/>
+            </w:pPr>
+            <w:r>
+              <w:rPr>
+                <w:rFonts w:ascii="Canva Sans" w:hAnsi="Canva Sans" w:eastAsia="Canva Sans"/>
+                <w:b w:val="0"/>
+                <w:i w:val="0"/>
+                <w:color w:val="1761DD"/>
+                <w:sz w:val="20"/>
+              </w:rPr>
+              <w:hyperlink r:id="rId13" w:history="1">
+                <w:r>
+                  <w:rPr>
+                    <w:rStyle w:val="Hyperlink"/>
+                  </w:rPr>
+                  <w:t>Source Code</w:t>
+                </w:r>
+              </w:hyperlink>
+            </w:r>
+          </w:p>
+        </w:tc>
+        <w:tc>
+          <w:tcPr>
+            <w:tcW w:type="dxa" w:w="2902"/>
+            <w:tcBorders/>
+            <w:tcMar>
+              <w:start w:w="0" w:type="dxa"/>
+              <w:end w:w="0" w:type="dxa"/>
+            </w:tcMar>
+          </w:tcPr>
+          <w:p>
+            <w:pPr>
+              <w:autoSpaceDN w:val="0"/>
+              <w:autoSpaceDE w:val="0"/>
+              <w:widowControl/>
+              <w:spacing w:line="240" w:lineRule="auto" w:before="118" w:after="0"/>
+              <w:ind w:left="520" w:right="0" w:firstLine="0"/>
+              <w:jc w:val="left"/>
+            </w:pPr>
+            <w:r>
+              <w:rPr>
+                <w:rFonts w:ascii="Canva Sans" w:hAnsi="Canva Sans" w:eastAsia="Canva Sans"/>
+                <w:b/>
+                <w:i w:val="0"/>
+                <w:color w:val="000000"/>
+                <w:sz w:val="28"/>
+              </w:rPr>
+              <w:t>Technical</w:t>
+            </w:r>
+          </w:p>
+        </w:tc>
+      </w:tr>
+      <w:tr>
+        <w:trPr>
+          <w:trHeight w:hRule="exact" w:val="500"/>
+        </w:trPr>
+        <w:tc>
+          <w:tcPr>
+            <w:tcW w:type="dxa" w:w="6662"/>
+            <w:gridSpan w:val="4"/>
+            <w:tcBorders/>
+            <w:tcMar>
+              <w:start w:w="0" w:type="dxa"/>
+              <w:end w:w="0" w:type="dxa"/>
+            </w:tcMar>
+            <w:tcMar>
+              <w:start w:w="0" w:type="dxa"/>
+              <w:end w:w="0" w:type="dxa"/>
+            </w:tcMar>
+            <w:tcMar>
+              <w:start w:w="0" w:type="dxa"/>
+              <w:end w:w="0" w:type="dxa"/>
+            </w:tcMar>
+            <w:tcMar>
+              <w:start w:w="0" w:type="dxa"/>
+              <w:end w:w="0" w:type="dxa"/>
+            </w:tcMar>
+          </w:tcPr>
+          <w:p>
+            <w:pPr>
+              <w:autoSpaceDN w:val="0"/>
+              <w:autoSpaceDE w:val="0"/>
+              <w:widowControl/>
+              <w:spacing w:line="240" w:lineRule="auto" w:before="174" w:after="0"/>
+              <w:ind w:left="32" w:right="0" w:firstLine="0"/>
+              <w:jc w:val="left"/>
+            </w:pPr>
+            <w:r>
+              <w:rPr>
+                <w:rFonts w:ascii="Canva Sans" w:hAnsi="Canva Sans" w:eastAsia="Canva Sans"/>
+                <w:b w:val="0"/>
+                <w:i w:val="0"/>
+                <w:color w:val="4E4E4E"/>
+                <w:sz w:val="24"/>
+              </w:rPr>
+              <w:t>A full CRUD application using Django’s models, views,</w:t>
+            </w:r>
+          </w:p>
+        </w:tc>
+        <w:tc>
+          <w:tcPr>
+            <w:tcW w:type="dxa" w:w="2902"/>
+            <w:tcBorders/>
+            <w:tcMar>
+              <w:start w:w="0" w:type="dxa"/>
+              <w:end w:w="0" w:type="dxa"/>
+            </w:tcMar>
+          </w:tcPr>
+          <w:p>
+            <w:pPr>
+              <w:autoSpaceDN w:val="0"/>
+              <w:autoSpaceDE w:val="0"/>
+              <w:widowControl/>
+              <w:spacing w:line="240" w:lineRule="auto" w:before="154" w:after="0"/>
+              <w:ind w:left="520" w:right="0" w:firstLine="0"/>
+              <w:jc w:val="left"/>
+            </w:pPr>
+            <w:r>
+              <w:rPr>
+                <w:rFonts w:ascii="Canva Sans" w:hAnsi="Canva Sans" w:eastAsia="Canva Sans"/>
+                <w:b w:val="0"/>
+                <w:i w:val="0"/>
+                <w:color w:val="1761DD"/>
+                <w:sz w:val="22"/>
+              </w:rPr>
+              <w:t>Django / Django Rest</w:t>
+            </w:r>
+          </w:p>
+        </w:tc>
+      </w:tr>
+      <w:tr>
+        <w:trPr>
+          <w:trHeight w:hRule="exact" w:val="440"/>
+        </w:trPr>
+        <w:tc>
+          <w:tcPr>
+            <w:tcW w:type="dxa" w:w="6662"/>
+            <w:gridSpan w:val="4"/>
+            <w:tcBorders/>
+            <w:tcMar>
+              <w:start w:w="0" w:type="dxa"/>
+              <w:end w:w="0" w:type="dxa"/>
+            </w:tcMar>
+            <w:tcMar>
+              <w:start w:w="0" w:type="dxa"/>
+              <w:end w:w="0" w:type="dxa"/>
+            </w:tcMar>
+            <w:tcMar>
+              <w:start w:w="0" w:type="dxa"/>
+              <w:end w:w="0" w:type="dxa"/>
+            </w:tcMar>
+            <w:tcMar>
+              <w:start w:w="0" w:type="dxa"/>
+              <w:end w:w="0" w:type="dxa"/>
+            </w:tcMar>
+          </w:tcPr>
+          <w:p>
+            <w:pPr>
+              <w:autoSpaceDN w:val="0"/>
+              <w:autoSpaceDE w:val="0"/>
+              <w:widowControl/>
+              <w:spacing w:line="240" w:lineRule="auto" w:before="20" w:after="0"/>
+              <w:ind w:left="32" w:right="0" w:firstLine="0"/>
+              <w:jc w:val="left"/>
+            </w:pPr>
+            <w:r>
+              <w:rPr>
+                <w:rFonts w:ascii="Canva Sans" w:hAnsi="Canva Sans" w:eastAsia="Canva Sans"/>
+                <w:b w:val="0"/>
+                <w:i w:val="0"/>
+                <w:color w:val="4E4E4E"/>
+                <w:sz w:val="24"/>
+              </w:rPr>
+              <w:t>and templates</w:t>
+            </w:r>
+          </w:p>
+        </w:tc>
+        <w:tc>
+          <w:tcPr>
+            <w:tcW w:type="dxa" w:w="2902"/>
+            <w:tcBorders/>
+            <w:tcMar>
+              <w:start w:w="0" w:type="dxa"/>
+              <w:end w:w="0" w:type="dxa"/>
+            </w:tcMar>
+          </w:tcPr>
+          <w:p>
+            <w:pPr>
+              <w:autoSpaceDN w:val="0"/>
+              <w:autoSpaceDE w:val="0"/>
+              <w:widowControl/>
+              <w:spacing w:line="240" w:lineRule="auto" w:before="90" w:after="0"/>
+              <w:ind w:left="520" w:right="0" w:firstLine="0"/>
+              <w:jc w:val="left"/>
+            </w:pPr>
+            <w:r>
+              <w:rPr>
+                <w:rFonts w:ascii="Canva Sans" w:hAnsi="Canva Sans" w:eastAsia="Canva Sans"/>
+                <w:b w:val="0"/>
+                <w:i w:val="0"/>
+                <w:color w:val="1761DD"/>
+                <w:sz w:val="22"/>
+              </w:rPr>
+              <w:t>Python</w:t>
+            </w:r>
+          </w:p>
+        </w:tc>
+      </w:tr>
+      <w:tr>
+        <w:trPr>
+          <w:trHeight w:hRule="exact" w:val="520"/>
+        </w:trPr>
+        <w:tc>
+          <w:tcPr>
+            <w:tcW w:type="dxa" w:w="3582"/>
+            <w:vMerge w:val="restart"/>
+            <w:tcBorders/>
+            <w:tcMar>
+              <w:start w:w="0" w:type="dxa"/>
+              <w:end w:w="0" w:type="dxa"/>
+            </w:tcMar>
+            <w:tcMar>
+              <w:start w:w="0" w:type="dxa"/>
+              <w:end w:w="0" w:type="dxa"/>
+            </w:tcMar>
+          </w:tcPr>
+          <w:p>
+            <w:pPr>
+              <w:autoSpaceDN w:val="0"/>
+              <w:autoSpaceDE w:val="0"/>
+              <w:widowControl/>
+              <w:spacing w:line="240" w:lineRule="auto" w:before="160" w:after="0"/>
+              <w:ind w:left="0" w:right="0" w:firstLine="0"/>
+              <w:jc w:val="left"/>
+            </w:pPr>
+            <w:r>
+              <w:rPr>
+                <w:rFonts w:ascii="Canva Sans" w:hAnsi="Canva Sans" w:eastAsia="Canva Sans"/>
+                <w:b/>
+                <w:i w:val="0"/>
+                <w:color w:val="000000"/>
+                <w:sz w:val="28"/>
+              </w:rPr>
+              <w:t>Django Blog Rest API</w:t>
+            </w:r>
+          </w:p>
+        </w:tc>
+        <w:tc>
+          <w:tcPr>
+            <w:tcW w:type="dxa" w:w="1392"/>
+            <w:vMerge w:val="restart"/>
+            <w:tcBorders/>
+            <w:tcMar>
+              <w:start w:w="0" w:type="dxa"/>
+              <w:end w:w="0" w:type="dxa"/>
+            </w:tcMar>
+            <w:tcMar>
+              <w:start w:w="0" w:type="dxa"/>
+              <w:end w:w="0" w:type="dxa"/>
+            </w:tcMar>
+          </w:tcPr>
+          <w:p>
+            <w:pPr>
+              <w:autoSpaceDN w:val="0"/>
+              <w:autoSpaceDE w:val="0"/>
+              <w:widowControl/>
+              <w:spacing w:line="242" w:lineRule="auto" w:before="230" w:after="0"/>
+              <w:ind w:left="252" w:right="0" w:firstLine="0"/>
+              <w:jc w:val="left"/>
+            </w:pPr>
+            <w:r>
+              <w:rPr>
+                <w:rFonts w:ascii="Canva Sans" w:hAnsi="Canva Sans" w:eastAsia="Canva Sans"/>
+                <w:b w:val="0"/>
+                <w:i w:val="0"/>
+                <w:color w:val="1761DD"/>
+                <w:sz w:val="20"/>
+              </w:rPr>
+              <w:t>Application</w:t>
+            </w:r>
+          </w:p>
+        </w:tc>
+        <w:tc>
+          <w:tcPr>
+            <w:tcW w:type="dxa" w:w="116"/>
+            <w:vMerge w:val="restart"/>
+            <w:tcBorders/>
+            <w:tcMar>
+              <w:start w:w="0" w:type="dxa"/>
+              <w:end w:w="0" w:type="dxa"/>
+            </w:tcMar>
+            <w:tcMar>
+              <w:start w:w="0" w:type="dxa"/>
+              <w:end w:w="0" w:type="dxa"/>
+            </w:tcMar>
+          </w:tcPr>
+          <w:p>
+            <w:pPr>
+              <w:autoSpaceDN w:val="0"/>
+              <w:autoSpaceDE w:val="0"/>
+              <w:widowControl/>
+              <w:spacing w:line="242" w:lineRule="auto" w:before="230" w:after="0"/>
+              <w:ind w:left="0" w:right="0" w:firstLine="0"/>
+              <w:jc w:val="center"/>
+            </w:pPr>
+            <w:r>
+              <w:rPr>
+                <w:rFonts w:ascii="Canva Sans" w:hAnsi="Canva Sans" w:eastAsia="Canva Sans"/>
+                <w:b w:val="0"/>
+                <w:i w:val="0"/>
+                <w:color w:val="4E4E4E"/>
+                <w:sz w:val="20"/>
+              </w:rPr>
+              <w:t>|</w:t>
+            </w:r>
+          </w:p>
+        </w:tc>
+        <w:tc>
+          <w:tcPr>
+            <w:tcW w:type="dxa" w:w="1572"/>
+            <w:vMerge w:val="restart"/>
+            <w:tcBorders/>
+            <w:tcMar>
+              <w:start w:w="0" w:type="dxa"/>
+              <w:end w:w="0" w:type="dxa"/>
+            </w:tcMar>
+            <w:tcMar>
+              <w:start w:w="0" w:type="dxa"/>
+              <w:end w:w="0" w:type="dxa"/>
+            </w:tcMar>
+          </w:tcPr>
+          <w:p>
+            <w:pPr>
+              <w:autoSpaceDN w:val="0"/>
+              <w:autoSpaceDE w:val="0"/>
+              <w:widowControl/>
+              <w:spacing w:line="242" w:lineRule="auto" w:before="230" w:after="0"/>
+              <w:ind w:left="28" w:right="0" w:firstLine="0"/>
+              <w:jc w:val="left"/>
+            </w:pPr>
+            <w:r>
+              <w:rPr>
+                <w:rFonts w:ascii="Canva Sans" w:hAnsi="Canva Sans" w:eastAsia="Canva Sans"/>
+                <w:b w:val="0"/>
+                <w:i w:val="0"/>
+                <w:color w:val="1761DD"/>
+                <w:sz w:val="20"/>
+              </w:rPr>
+              <w:hyperlink r:id="rId14" w:history="1">
+                <w:r>
+                  <w:rPr>
+                    <w:rStyle w:val="Hyperlink"/>
+                  </w:rPr>
+                  <w:t>Source Code</w:t>
+                </w:r>
+              </w:hyperlink>
+            </w:r>
+          </w:p>
+        </w:tc>
+        <w:tc>
+          <w:tcPr>
+            <w:tcW w:type="dxa" w:w="2902"/>
+            <w:tcBorders/>
+            <w:tcMar>
+              <w:start w:w="0" w:type="dxa"/>
+              <w:end w:w="0" w:type="dxa"/>
+            </w:tcMar>
+          </w:tcPr>
+          <w:p>
+            <w:pPr>
+              <w:autoSpaceDN w:val="0"/>
+              <w:autoSpaceDE w:val="0"/>
+              <w:widowControl/>
+              <w:spacing w:line="240" w:lineRule="auto" w:before="86" w:after="0"/>
+              <w:ind w:left="520" w:right="0" w:firstLine="0"/>
+              <w:jc w:val="left"/>
+            </w:pPr>
+            <w:r>
+              <w:rPr>
+                <w:rFonts w:ascii="Canva Sans" w:hAnsi="Canva Sans" w:eastAsia="Canva Sans"/>
+                <w:b w:val="0"/>
+                <w:i w:val="0"/>
+                <w:color w:val="1761DD"/>
+                <w:sz w:val="22"/>
+              </w:rPr>
+              <w:t>PostgreSQL</w:t>
+            </w:r>
+          </w:p>
+        </w:tc>
+      </w:tr>
+      <w:tr>
+        <w:trPr>
+          <w:trHeight w:hRule="exact" w:val="112"/>
+        </w:trPr>
+        <w:tc>
+          <w:tcPr>
+            <w:tcW w:type="dxa" w:w="1920"/>
+            <w:vMerge/>
+            <w:tcBorders/>
+          </w:tcPr>
+          <w:p/>
+        </w:tc>
+        <w:tc>
+          <w:tcPr>
+            <w:tcW w:type="dxa" w:w="1920"/>
+            <w:vMerge/>
+            <w:tcBorders/>
+          </w:tcPr>
+          <w:p/>
+        </w:tc>
+        <w:tc>
+          <w:tcPr>
+            <w:tcW w:type="dxa" w:w="1920"/>
+            <w:vMerge/>
+            <w:tcBorders/>
+          </w:tcPr>
+          <w:p/>
+        </w:tc>
+        <w:tc>
+          <w:tcPr>
+            <w:tcW w:type="dxa" w:w="1920"/>
+            <w:vMerge/>
+            <w:tcBorders/>
+          </w:tcPr>
+          <w:p/>
+        </w:tc>
+        <w:tc>
+          <w:tcPr>
+            <w:tcW w:type="dxa" w:w="2902"/>
+            <w:vMerge w:val="restart"/>
+            <w:tcBorders/>
+            <w:tcMar>
+              <w:start w:w="0" w:type="dxa"/>
+              <w:end w:w="0" w:type="dxa"/>
+            </w:tcMar>
+            <w:tcMar>
+              <w:start w:w="0" w:type="dxa"/>
+              <w:end w:w="0" w:type="dxa"/>
+            </w:tcMar>
+          </w:tcPr>
+          <w:p>
+            <w:pPr>
+              <w:autoSpaceDN w:val="0"/>
+              <w:autoSpaceDE w:val="0"/>
+              <w:widowControl/>
+              <w:spacing w:line="240" w:lineRule="auto" w:before="2" w:after="0"/>
+              <w:ind w:left="520" w:right="0" w:firstLine="0"/>
+              <w:jc w:val="left"/>
+            </w:pPr>
+            <w:r>
+              <w:rPr>
+                <w:rFonts w:ascii="Canva Sans" w:hAnsi="Canva Sans" w:eastAsia="Canva Sans"/>
+                <w:b w:val="0"/>
+                <w:i w:val="0"/>
+                <w:color w:val="1761DD"/>
+                <w:sz w:val="22"/>
+              </w:rPr>
+              <w:t>HTML / CSS</w:t>
+            </w:r>
+          </w:p>
+        </w:tc>
+      </w:tr>
+      <w:tr>
+        <w:trPr>
+          <w:trHeight w:hRule="exact" w:val="248"/>
+        </w:trPr>
+        <w:tc>
+          <w:tcPr>
+            <w:tcW w:type="dxa" w:w="6662"/>
+            <w:gridSpan w:val="4"/>
+            <w:vMerge w:val="restart"/>
+            <w:tcBorders/>
+            <w:tcMar>
+              <w:start w:w="0" w:type="dxa"/>
+              <w:end w:w="0" w:type="dxa"/>
+            </w:tcMar>
+            <w:tcMar>
+              <w:start w:w="0" w:type="dxa"/>
+              <w:end w:w="0" w:type="dxa"/>
+            </w:tcMar>
+            <w:tcMar>
+              <w:start w:w="0" w:type="dxa"/>
+              <w:end w:w="0" w:type="dxa"/>
+            </w:tcMar>
+            <w:tcMar>
+              <w:start w:w="0" w:type="dxa"/>
+              <w:end w:w="0" w:type="dxa"/>
+            </w:tcMar>
+            <w:tcMar>
+              <w:start w:w="0" w:type="dxa"/>
+              <w:end w:w="0" w:type="dxa"/>
+            </w:tcMar>
+            <w:tcMar>
+              <w:start w:w="0" w:type="dxa"/>
+              <w:end w:w="0" w:type="dxa"/>
+            </w:tcMar>
+            <w:tcMar>
+              <w:start w:w="0" w:type="dxa"/>
+              <w:end w:w="0" w:type="dxa"/>
+            </w:tcMar>
+            <w:tcMar>
+              <w:start w:w="0" w:type="dxa"/>
+              <w:end w:w="0" w:type="dxa"/>
+            </w:tcMar>
+          </w:tcPr>
+          <w:p>
+            <w:pPr>
+              <w:autoSpaceDN w:val="0"/>
+              <w:autoSpaceDE w:val="0"/>
+              <w:widowControl/>
+              <w:spacing w:line="240" w:lineRule="auto" w:before="82" w:after="0"/>
+              <w:ind w:left="32" w:right="0" w:firstLine="0"/>
+              <w:jc w:val="left"/>
+            </w:pPr>
+            <w:r>
+              <w:rPr>
+                <w:rFonts w:ascii="Canva Sans" w:hAnsi="Canva Sans" w:eastAsia="Canva Sans"/>
+                <w:b w:val="0"/>
+                <w:i w:val="0"/>
+                <w:color w:val="4E4E4E"/>
+                <w:sz w:val="24"/>
+              </w:rPr>
+              <w:t>API endpoints enabling front-end developers to</w:t>
+            </w:r>
+          </w:p>
+        </w:tc>
+        <w:tc>
+          <w:tcPr>
+            <w:tcW w:type="dxa" w:w="1920"/>
+            <w:vMerge/>
+            <w:tcBorders/>
+          </w:tcPr>
+          <w:p/>
+        </w:tc>
+      </w:tr>
+      <w:tr>
+        <w:trPr>
+          <w:trHeight w:hRule="exact" w:val="160"/>
+        </w:trPr>
+        <w:tc>
+          <w:tcPr>
+            <w:tcW w:type="dxa" w:w="7680"/>
+            <w:gridSpan w:val="4"/>
+            <w:vMerge/>
+            <w:tcBorders/>
+          </w:tcPr>
+          <w:p/>
+        </w:tc>
+        <w:tc>
+          <w:tcPr>
+            <w:tcW w:type="dxa" w:w="2902"/>
+            <w:vMerge w:val="restart"/>
+            <w:tcBorders/>
+            <w:tcMar>
+              <w:start w:w="0" w:type="dxa"/>
+              <w:end w:w="0" w:type="dxa"/>
+            </w:tcMar>
+            <w:tcMar>
+              <w:start w:w="0" w:type="dxa"/>
+              <w:end w:w="0" w:type="dxa"/>
+            </w:tcMar>
+          </w:tcPr>
+          <w:p>
+            <w:pPr>
+              <w:autoSpaceDN w:val="0"/>
+              <w:autoSpaceDE w:val="0"/>
+              <w:widowControl/>
+              <w:spacing w:line="240" w:lineRule="auto" w:before="78" w:after="0"/>
+              <w:ind w:left="520" w:right="0" w:firstLine="0"/>
+              <w:jc w:val="left"/>
+            </w:pPr>
+            <w:r>
+              <w:rPr>
+                <w:rFonts w:ascii="Canva Sans" w:hAnsi="Canva Sans" w:eastAsia="Canva Sans"/>
+                <w:b w:val="0"/>
+                <w:i w:val="0"/>
+                <w:color w:val="1761DD"/>
+                <w:sz w:val="22"/>
+              </w:rPr>
+              <w:t>Bootstrap</w:t>
+            </w:r>
+          </w:p>
+        </w:tc>
+      </w:tr>
+      <w:tr>
+        <w:trPr>
+          <w:trHeight w:hRule="exact" w:val="340"/>
+        </w:trPr>
+        <w:tc>
+          <w:tcPr>
+            <w:tcW w:type="dxa" w:w="6662"/>
+            <w:gridSpan w:val="4"/>
+            <w:tcBorders/>
+            <w:tcMar>
+              <w:start w:w="0" w:type="dxa"/>
+              <w:end w:w="0" w:type="dxa"/>
+            </w:tcMar>
+            <w:tcMar>
+              <w:start w:w="0" w:type="dxa"/>
+              <w:end w:w="0" w:type="dxa"/>
+            </w:tcMar>
+            <w:tcMar>
+              <w:start w:w="0" w:type="dxa"/>
+              <w:end w:w="0" w:type="dxa"/>
+            </w:tcMar>
+            <w:tcMar>
+              <w:start w:w="0" w:type="dxa"/>
+              <w:end w:w="0" w:type="dxa"/>
+            </w:tcMar>
+          </w:tcPr>
+          <w:p>
+            <w:pPr>
+              <w:autoSpaceDN w:val="0"/>
+              <w:autoSpaceDE w:val="0"/>
+              <w:widowControl/>
+              <w:spacing w:line="240" w:lineRule="auto" w:before="12" w:after="0"/>
+              <w:ind w:left="32" w:right="0" w:firstLine="0"/>
+              <w:jc w:val="left"/>
+            </w:pPr>
+            <w:r>
+              <w:rPr>
+                <w:rFonts w:ascii="Canva Sans" w:hAnsi="Canva Sans" w:eastAsia="Canva Sans"/>
+                <w:b w:val="0"/>
+                <w:i w:val="0"/>
+                <w:color w:val="4E4E4E"/>
+                <w:sz w:val="24"/>
+              </w:rPr>
+              <w:t>consume with their preferred framework.</w:t>
+            </w:r>
+          </w:p>
+        </w:tc>
+        <w:tc>
+          <w:tcPr>
+            <w:tcW w:type="dxa" w:w="1920"/>
+            <w:vMerge/>
+            <w:tcBorders/>
+          </w:tcPr>
+          <w:p/>
+        </w:tc>
+      </w:tr>
+      <w:tr>
+        <w:trPr>
+          <w:trHeight w:hRule="exact" w:val="380"/>
+        </w:trPr>
+        <w:tc>
+          <w:tcPr>
+            <w:tcW w:type="dxa" w:w="3582"/>
+            <w:vMerge w:val="restart"/>
+            <w:tcBorders/>
+            <w:tcMar>
+              <w:start w:w="0" w:type="dxa"/>
+              <w:end w:w="0" w:type="dxa"/>
+            </w:tcMar>
+            <w:tcMar>
+              <w:start w:w="0" w:type="dxa"/>
+              <w:end w:w="0" w:type="dxa"/>
+            </w:tcMar>
+          </w:tcPr>
+          <w:p>
+            <w:pPr>
+              <w:autoSpaceDN w:val="0"/>
+              <w:autoSpaceDE w:val="0"/>
+              <w:widowControl/>
+              <w:spacing w:line="240" w:lineRule="auto" w:before="296" w:after="0"/>
+              <w:ind w:left="32" w:right="0" w:firstLine="0"/>
+              <w:jc w:val="left"/>
+            </w:pPr>
+            <w:r>
+              <w:rPr>
+                <w:rFonts w:ascii="Canva Sans" w:hAnsi="Canva Sans" w:eastAsia="Canva Sans"/>
+                <w:b/>
+                <w:i w:val="0"/>
+                <w:color w:val="000000"/>
+                <w:sz w:val="28"/>
+              </w:rPr>
+              <w:t>Converter: PDF to DOCX</w:t>
+            </w:r>
+          </w:p>
+        </w:tc>
+        <w:tc>
+          <w:tcPr>
+            <w:tcW w:type="dxa" w:w="1392"/>
+            <w:vMerge w:val="restart"/>
+            <w:tcBorders/>
+            <w:tcMar>
+              <w:start w:w="0" w:type="dxa"/>
+              <w:end w:w="0" w:type="dxa"/>
+            </w:tcMar>
+            <w:tcMar>
+              <w:start w:w="0" w:type="dxa"/>
+              <w:end w:w="0" w:type="dxa"/>
+            </w:tcMar>
+          </w:tcPr>
+          <w:p>
+            <w:pPr>
+              <w:autoSpaceDN w:val="0"/>
+              <w:autoSpaceDE w:val="0"/>
+              <w:widowControl/>
+              <w:spacing w:line="242" w:lineRule="auto" w:before="366" w:after="0"/>
+              <w:ind w:left="252" w:right="0" w:firstLine="0"/>
+              <w:jc w:val="left"/>
+            </w:pPr>
+            <w:r>
+              <w:rPr>
+                <w:rFonts w:ascii="Canva Sans" w:hAnsi="Canva Sans" w:eastAsia="Canva Sans"/>
+                <w:b w:val="0"/>
+                <w:i w:val="0"/>
+                <w:color w:val="1761DD"/>
+                <w:sz w:val="20"/>
+              </w:rPr>
+              <w:t>Application</w:t>
+            </w:r>
+          </w:p>
+        </w:tc>
+        <w:tc>
+          <w:tcPr>
+            <w:tcW w:type="dxa" w:w="116"/>
+            <w:vMerge w:val="restart"/>
+            <w:tcBorders/>
+            <w:tcMar>
+              <w:start w:w="0" w:type="dxa"/>
+              <w:end w:w="0" w:type="dxa"/>
+            </w:tcMar>
+            <w:tcMar>
+              <w:start w:w="0" w:type="dxa"/>
+              <w:end w:w="0" w:type="dxa"/>
+            </w:tcMar>
+          </w:tcPr>
+          <w:p>
+            <w:pPr>
+              <w:autoSpaceDN w:val="0"/>
+              <w:autoSpaceDE w:val="0"/>
+              <w:widowControl/>
+              <w:spacing w:line="242" w:lineRule="auto" w:before="366" w:after="0"/>
+              <w:ind w:left="0" w:right="0" w:firstLine="0"/>
+              <w:jc w:val="center"/>
+            </w:pPr>
+            <w:r>
+              <w:rPr>
+                <w:rFonts w:ascii="Canva Sans" w:hAnsi="Canva Sans" w:eastAsia="Canva Sans"/>
+                <w:b w:val="0"/>
+                <w:i w:val="0"/>
+                <w:color w:val="4E4E4E"/>
+                <w:sz w:val="20"/>
+              </w:rPr>
+              <w:t>|</w:t>
+            </w:r>
+          </w:p>
+        </w:tc>
+        <w:tc>
+          <w:tcPr>
+            <w:tcW w:type="dxa" w:w="1572"/>
+            <w:vMerge w:val="restart"/>
+            <w:tcBorders/>
+            <w:tcMar>
+              <w:start w:w="0" w:type="dxa"/>
+              <w:end w:w="0" w:type="dxa"/>
+            </w:tcMar>
+            <w:tcMar>
+              <w:start w:w="0" w:type="dxa"/>
+              <w:end w:w="0" w:type="dxa"/>
+            </w:tcMar>
+          </w:tcPr>
+          <w:p>
+            <w:pPr>
+              <w:autoSpaceDN w:val="0"/>
+              <w:autoSpaceDE w:val="0"/>
+              <w:widowControl/>
+              <w:spacing w:line="242" w:lineRule="auto" w:before="366" w:after="0"/>
+              <w:ind w:left="28" w:right="0" w:firstLine="0"/>
+              <w:jc w:val="left"/>
+            </w:pPr>
+            <w:r>
+              <w:rPr>
+                <w:rFonts w:ascii="Canva Sans" w:hAnsi="Canva Sans" w:eastAsia="Canva Sans"/>
+                <w:b w:val="0"/>
+                <w:i w:val="0"/>
+                <w:color w:val="1761DD"/>
+                <w:sz w:val="20"/>
+              </w:rPr>
+              <w:hyperlink r:id="rId15" w:history="1">
+                <w:r>
+                  <w:rPr>
+                    <w:rStyle w:val="Hyperlink"/>
+                  </w:rPr>
+                  <w:t>Source Code</w:t>
+                </w:r>
+              </w:hyperlink>
+            </w:r>
+          </w:p>
+        </w:tc>
+        <w:tc>
+          <w:tcPr>
+            <w:tcW w:type="dxa" w:w="2902"/>
+            <w:tcBorders/>
+            <w:tcMar>
+              <w:start w:w="0" w:type="dxa"/>
+              <w:end w:w="0" w:type="dxa"/>
+            </w:tcMar>
+          </w:tcPr>
+          <w:p>
+            <w:pPr>
+              <w:autoSpaceDN w:val="0"/>
+              <w:autoSpaceDE w:val="0"/>
+              <w:widowControl/>
+              <w:spacing w:line="240" w:lineRule="auto" w:before="14" w:after="0"/>
+              <w:ind w:left="520" w:right="0" w:firstLine="0"/>
+              <w:jc w:val="left"/>
+            </w:pPr>
+            <w:r>
+              <w:rPr>
+                <w:rFonts w:ascii="Canva Sans" w:hAnsi="Canva Sans" w:eastAsia="Canva Sans"/>
+                <w:b w:val="0"/>
+                <w:i w:val="0"/>
+                <w:color w:val="1761DD"/>
+                <w:sz w:val="22"/>
+              </w:rPr>
+              <w:t>JavaScript</w:t>
+            </w:r>
+          </w:p>
+        </w:tc>
+      </w:tr>
+      <w:tr>
+        <w:trPr>
+          <w:trHeight w:hRule="exact" w:val="420"/>
+        </w:trPr>
+        <w:tc>
+          <w:tcPr>
+            <w:tcW w:type="dxa" w:w="1920"/>
+            <w:vMerge/>
+            <w:tcBorders/>
+          </w:tcPr>
+          <w:p/>
+        </w:tc>
+        <w:tc>
+          <w:tcPr>
+            <w:tcW w:type="dxa" w:w="1920"/>
+            <w:vMerge/>
+            <w:tcBorders/>
+          </w:tcPr>
+          <w:p/>
+        </w:tc>
+        <w:tc>
+          <w:tcPr>
+            <w:tcW w:type="dxa" w:w="1920"/>
+            <w:vMerge/>
+            <w:tcBorders/>
+          </w:tcPr>
+          <w:p/>
+        </w:tc>
+        <w:tc>
+          <w:tcPr>
+            <w:tcW w:type="dxa" w:w="1920"/>
+            <w:vMerge/>
+            <w:tcBorders/>
+          </w:tcPr>
+          <w:p/>
+        </w:tc>
+        <w:tc>
+          <w:tcPr>
+            <w:tcW w:type="dxa" w:w="2902"/>
+            <w:tcBorders/>
+            <w:tcMar>
+              <w:start w:w="0" w:type="dxa"/>
+              <w:end w:w="0" w:type="dxa"/>
+            </w:tcMar>
+          </w:tcPr>
+          <w:p>
+            <w:pPr>
+              <w:autoSpaceDN w:val="0"/>
+              <w:autoSpaceDE w:val="0"/>
+              <w:widowControl/>
+              <w:spacing w:line="240" w:lineRule="auto" w:before="70" w:after="0"/>
+              <w:ind w:left="520" w:right="0" w:firstLine="0"/>
+              <w:jc w:val="left"/>
+            </w:pPr>
+            <w:r>
+              <w:rPr>
+                <w:rFonts w:ascii="Canva Sans" w:hAnsi="Canva Sans" w:eastAsia="Canva Sans"/>
+                <w:b w:val="0"/>
+                <w:i w:val="0"/>
+                <w:color w:val="1761DD"/>
+                <w:sz w:val="22"/>
+              </w:rPr>
+              <w:t>Docker</w:t>
+            </w:r>
+          </w:p>
+        </w:tc>
+      </w:tr>
+      <w:tr>
+        <w:trPr>
+          <w:trHeight w:hRule="exact" w:val="380"/>
+        </w:trPr>
+        <w:tc>
+          <w:tcPr>
+            <w:tcW w:type="dxa" w:w="6662"/>
+            <w:gridSpan w:val="4"/>
+            <w:tcBorders/>
+            <w:tcMar>
+              <w:start w:w="0" w:type="dxa"/>
+              <w:end w:w="0" w:type="dxa"/>
+            </w:tcMar>
+            <w:tcMar>
+              <w:start w:w="0" w:type="dxa"/>
+              <w:end w:w="0" w:type="dxa"/>
+            </w:tcMar>
+            <w:tcMar>
+              <w:start w:w="0" w:type="dxa"/>
+              <w:end w:w="0" w:type="dxa"/>
+            </w:tcMar>
+            <w:tcMar>
+              <w:start w:w="0" w:type="dxa"/>
+              <w:end w:w="0" w:type="dxa"/>
+            </w:tcMar>
+          </w:tcPr>
+          <w:p>
+            <w:pPr>
+              <w:autoSpaceDN w:val="0"/>
+              <w:autoSpaceDE w:val="0"/>
+              <w:widowControl/>
+              <w:spacing w:line="240" w:lineRule="auto" w:before="54" w:after="0"/>
+              <w:ind w:left="32" w:right="0" w:firstLine="0"/>
+              <w:jc w:val="left"/>
+            </w:pPr>
+            <w:r>
+              <w:rPr>
+                <w:rFonts w:ascii="Canva Sans" w:hAnsi="Canva Sans" w:eastAsia="Canva Sans"/>
+                <w:b w:val="0"/>
+                <w:i w:val="0"/>
+                <w:color w:val="4E4E4E"/>
+                <w:sz w:val="24"/>
+              </w:rPr>
+              <w:t>A converter that converts your .pdf file into .docx files</w:t>
+            </w:r>
+          </w:p>
+        </w:tc>
+        <w:tc>
+          <w:tcPr>
+            <w:tcW w:type="dxa" w:w="2902"/>
+            <w:tcBorders/>
+            <w:tcMar>
+              <w:start w:w="0" w:type="dxa"/>
+              <w:end w:w="0" w:type="dxa"/>
+            </w:tcMar>
+          </w:tcPr>
+          <w:p>
+            <w:pPr>
+              <w:autoSpaceDN w:val="0"/>
+              <w:autoSpaceDE w:val="0"/>
+              <w:widowControl/>
+              <w:spacing w:line="240" w:lineRule="auto" w:before="80" w:after="0"/>
+              <w:ind w:left="538" w:right="0" w:firstLine="0"/>
+              <w:jc w:val="left"/>
+            </w:pPr>
+            <w:r>
+              <w:rPr>
+                <w:rFonts w:ascii="Canva Sans" w:hAnsi="Canva Sans" w:eastAsia="Canva Sans"/>
+                <w:b w:val="0"/>
+                <w:i w:val="0"/>
+                <w:color w:val="1761DD"/>
+                <w:sz w:val="22"/>
+              </w:rPr>
+              <w:t>Git / Github</w:t>
+            </w:r>
+          </w:p>
+        </w:tc>
+      </w:tr>
+      <w:tr>
+        <w:trPr>
+          <w:trHeight w:hRule="exact" w:val="520"/>
+        </w:trPr>
+        <w:tc>
+          <w:tcPr>
+            <w:tcW w:type="dxa" w:w="6662"/>
+            <w:gridSpan w:val="4"/>
+            <w:tcBorders/>
+            <w:tcMar>
+              <w:start w:w="0" w:type="dxa"/>
+              <w:end w:w="0" w:type="dxa"/>
+            </w:tcMar>
+            <w:tcMar>
+              <w:start w:w="0" w:type="dxa"/>
+              <w:end w:w="0" w:type="dxa"/>
+            </w:tcMar>
+            <w:tcMar>
+              <w:start w:w="0" w:type="dxa"/>
+              <w:end w:w="0" w:type="dxa"/>
+            </w:tcMar>
+            <w:tcMar>
+              <w:start w:w="0" w:type="dxa"/>
+              <w:end w:w="0" w:type="dxa"/>
+            </w:tcMar>
+          </w:tcPr>
+          <w:p>
+            <w:pPr>
+              <w:autoSpaceDN w:val="0"/>
+              <w:autoSpaceDE w:val="0"/>
+              <w:widowControl/>
+              <w:spacing w:line="240" w:lineRule="auto" w:before="8" w:after="0"/>
+              <w:ind w:left="32" w:right="0" w:firstLine="0"/>
+              <w:jc w:val="left"/>
+            </w:pPr>
+            <w:r>
+              <w:rPr>
+                <w:rFonts w:ascii="Canva Sans" w:hAnsi="Canva Sans" w:eastAsia="Canva Sans"/>
+                <w:b w:val="0"/>
+                <w:i w:val="0"/>
+                <w:color w:val="4E4E4E"/>
+                <w:sz w:val="24"/>
+              </w:rPr>
+              <w:t>using python libraries.</w:t>
+            </w:r>
+          </w:p>
+        </w:tc>
+        <w:tc>
+          <w:tcPr>
+            <w:tcW w:type="dxa" w:w="2902"/>
+            <w:vMerge w:val="restart"/>
+            <w:tcBorders/>
+            <w:tcMar>
+              <w:start w:w="0" w:type="dxa"/>
+              <w:end w:w="0" w:type="dxa"/>
+            </w:tcMar>
+            <w:tcMar>
+              <w:start w:w="0" w:type="dxa"/>
+              <w:end w:w="0" w:type="dxa"/>
+            </w:tcMar>
+          </w:tcPr>
+          <w:p>
+            <w:pPr>
+              <w:autoSpaceDN w:val="0"/>
+              <w:autoSpaceDE w:val="0"/>
+              <w:widowControl/>
+              <w:spacing w:line="240" w:lineRule="auto" w:before="466" w:after="0"/>
+              <w:ind w:left="616" w:right="0" w:firstLine="0"/>
+              <w:jc w:val="left"/>
+            </w:pPr>
+            <w:r>
+              <w:rPr>
+                <w:rFonts w:ascii="Canva Sans" w:hAnsi="Canva Sans" w:eastAsia="Canva Sans"/>
+                <w:b/>
+                <w:i w:val="0"/>
+                <w:color w:val="1761DD"/>
+                <w:sz w:val="30"/>
+              </w:rPr>
+              <w:t>EDUCATION</w:t>
+            </w:r>
+          </w:p>
+        </w:tc>
+      </w:tr>
+      <w:tr>
+        <w:trPr>
+          <w:trHeight w:hRule="exact" w:val="500"/>
+        </w:trPr>
+        <w:tc>
+          <w:tcPr>
+            <w:tcW w:type="dxa" w:w="3582"/>
+            <w:tcBorders/>
+            <w:tcMar>
+              <w:start w:w="0" w:type="dxa"/>
+              <w:end w:w="0" w:type="dxa"/>
+            </w:tcMar>
+          </w:tcPr>
+          <w:p>
+            <w:pPr>
+              <w:autoSpaceDN w:val="0"/>
+              <w:autoSpaceDE w:val="0"/>
+              <w:widowControl/>
+              <w:spacing w:line="240" w:lineRule="auto" w:before="68" w:after="0"/>
+              <w:ind w:left="32" w:right="0" w:firstLine="0"/>
+              <w:jc w:val="left"/>
+            </w:pPr>
+            <w:r>
+              <w:rPr>
+                <w:rFonts w:ascii="Canva Sans" w:hAnsi="Canva Sans" w:eastAsia="Canva Sans"/>
+                <w:b/>
+                <w:i w:val="0"/>
+                <w:color w:val="000000"/>
+                <w:sz w:val="28"/>
+              </w:rPr>
+              <w:t>Expense Tracker</w:t>
+            </w:r>
+          </w:p>
+        </w:tc>
+        <w:tc>
+          <w:tcPr>
+            <w:tcW w:type="dxa" w:w="1392"/>
+            <w:tcBorders/>
+            <w:tcMar>
+              <w:start w:w="0" w:type="dxa"/>
+              <w:end w:w="0" w:type="dxa"/>
+            </w:tcMar>
+          </w:tcPr>
+          <w:p>
+            <w:pPr>
+              <w:autoSpaceDN w:val="0"/>
+              <w:autoSpaceDE w:val="0"/>
+              <w:widowControl/>
+              <w:spacing w:line="240" w:lineRule="auto" w:before="138" w:after="0"/>
+              <w:ind w:left="252" w:right="0" w:firstLine="0"/>
+              <w:jc w:val="left"/>
+            </w:pPr>
+            <w:r>
+              <w:rPr>
+                <w:rFonts w:ascii="Canva Sans" w:hAnsi="Canva Sans" w:eastAsia="Canva Sans"/>
+                <w:b w:val="0"/>
+                <w:i w:val="0"/>
+                <w:color w:val="1761DD"/>
+                <w:sz w:val="20"/>
+              </w:rPr>
+              <w:t>Application</w:t>
+            </w:r>
+          </w:p>
+        </w:tc>
+        <w:tc>
+          <w:tcPr>
+            <w:tcW w:type="dxa" w:w="116"/>
+            <w:tcBorders/>
+            <w:tcMar>
+              <w:start w:w="0" w:type="dxa"/>
+              <w:end w:w="0" w:type="dxa"/>
+            </w:tcMar>
+          </w:tcPr>
+          <w:p>
+            <w:pPr>
+              <w:autoSpaceDN w:val="0"/>
+              <w:autoSpaceDE w:val="0"/>
+              <w:widowControl/>
+              <w:spacing w:line="240" w:lineRule="auto" w:before="138" w:after="0"/>
+              <w:ind w:left="0" w:right="0" w:firstLine="0"/>
+              <w:jc w:val="center"/>
+            </w:pPr>
+            <w:r>
+              <w:rPr>
+                <w:rFonts w:ascii="Canva Sans" w:hAnsi="Canva Sans" w:eastAsia="Canva Sans"/>
+                <w:b w:val="0"/>
+                <w:i w:val="0"/>
+                <w:color w:val="4E4E4E"/>
+                <w:sz w:val="20"/>
+              </w:rPr>
+              <w:t>|</w:t>
+            </w:r>
+          </w:p>
+        </w:tc>
+        <w:tc>
+          <w:tcPr>
+            <w:tcW w:type="dxa" w:w="1572"/>
+            <w:tcBorders/>
+            <w:tcMar>
+              <w:start w:w="0" w:type="dxa"/>
+              <w:end w:w="0" w:type="dxa"/>
+            </w:tcMar>
+          </w:tcPr>
+          <w:p>
+            <w:pPr>
+              <w:autoSpaceDN w:val="0"/>
+              <w:autoSpaceDE w:val="0"/>
+              <w:widowControl/>
+              <w:spacing w:line="240" w:lineRule="auto" w:before="138" w:after="0"/>
+              <w:ind w:left="28" w:right="0" w:firstLine="0"/>
+              <w:jc w:val="left"/>
+            </w:pPr>
+            <w:r>
+              <w:rPr>
+                <w:rFonts w:ascii="Canva Sans" w:hAnsi="Canva Sans" w:eastAsia="Canva Sans"/>
+                <w:b w:val="0"/>
+                <w:i w:val="0"/>
+                <w:color w:val="1761DD"/>
+                <w:sz w:val="20"/>
+              </w:rPr>
+              <w:hyperlink r:id="rId16" w:history="1">
+                <w:r>
+                  <w:rPr>
+                    <w:rStyle w:val="Hyperlink"/>
+                  </w:rPr>
+                  <w:t>Source Code</w:t>
+                </w:r>
+              </w:hyperlink>
+            </w:r>
+          </w:p>
+        </w:tc>
+        <w:tc>
+          <w:tcPr>
+            <w:tcW w:type="dxa" w:w="1920"/>
+            <w:vMerge/>
+            <w:tcBorders/>
+          </w:tcPr>
+          <w:p/>
+        </w:tc>
+      </w:tr>
+      <w:tr>
+        <w:trPr>
+          <w:trHeight w:hRule="exact" w:val="440"/>
+        </w:trPr>
+        <w:tc>
+          <w:tcPr>
+            <w:tcW w:type="dxa" w:w="6662"/>
+            <w:gridSpan w:val="4"/>
+            <w:tcBorders/>
+            <w:tcMar>
+              <w:start w:w="0" w:type="dxa"/>
+              <w:end w:w="0" w:type="dxa"/>
+            </w:tcMar>
+            <w:tcMar>
+              <w:start w:w="0" w:type="dxa"/>
+              <w:end w:w="0" w:type="dxa"/>
+            </w:tcMar>
+            <w:tcMar>
+              <w:start w:w="0" w:type="dxa"/>
+              <w:end w:w="0" w:type="dxa"/>
+            </w:tcMar>
+            <w:tcMar>
+              <w:start w:w="0" w:type="dxa"/>
+              <w:end w:w="0" w:type="dxa"/>
+            </w:tcMar>
+          </w:tcPr>
+          <w:p>
+            <w:pPr>
+              <w:autoSpaceDN w:val="0"/>
+              <w:autoSpaceDE w:val="0"/>
+              <w:widowControl/>
+              <w:spacing w:line="240" w:lineRule="auto" w:before="114" w:after="0"/>
+              <w:ind w:left="32" w:right="0" w:firstLine="0"/>
+              <w:jc w:val="left"/>
+            </w:pPr>
+            <w:r>
+              <w:rPr>
+                <w:rFonts w:ascii="Canva Sans" w:hAnsi="Canva Sans" w:eastAsia="Canva Sans"/>
+                <w:b w:val="0"/>
+                <w:i w:val="0"/>
+                <w:color w:val="4E4E4E"/>
+                <w:sz w:val="24"/>
+              </w:rPr>
+              <w:t xml:space="preserve">Expenses are Tracked for specific users. </w:t>
+            </w:r>
+          </w:p>
+        </w:tc>
+        <w:tc>
+          <w:tcPr>
+            <w:tcW w:type="dxa" w:w="2902"/>
+            <w:tcBorders/>
+            <w:tcMar>
+              <w:start w:w="0" w:type="dxa"/>
+              <w:end w:w="0" w:type="dxa"/>
+            </w:tcMar>
+          </w:tcPr>
+          <w:p>
+            <w:pPr>
+              <w:autoSpaceDN w:val="0"/>
+              <w:autoSpaceDE w:val="0"/>
+              <w:widowControl/>
+              <w:spacing w:line="240" w:lineRule="auto" w:before="60" w:after="0"/>
+              <w:ind w:left="400" w:right="0" w:firstLine="0"/>
+              <w:jc w:val="left"/>
+            </w:pPr>
+            <w:r>
+              <w:rPr>
+                <w:rFonts w:ascii="Canva Sans" w:hAnsi="Canva Sans" w:eastAsia="Canva Sans"/>
+                <w:b/>
+                <w:i w:val="0"/>
+                <w:color w:val="4E4E4E"/>
+                <w:sz w:val="28"/>
+              </w:rPr>
+              <w:t>Bachelors In</w:t>
+            </w:r>
+          </w:p>
+        </w:tc>
+      </w:tr>
+      <w:tr>
+        <w:trPr>
+          <w:trHeight w:hRule="exact" w:val="460"/>
+        </w:trPr>
+        <w:tc>
+          <w:tcPr>
+            <w:tcW w:type="dxa" w:w="3582"/>
+            <w:vMerge w:val="restart"/>
+            <w:tcBorders/>
+            <w:tcMar>
+              <w:start w:w="0" w:type="dxa"/>
+              <w:end w:w="0" w:type="dxa"/>
+            </w:tcMar>
+            <w:tcMar>
+              <w:start w:w="0" w:type="dxa"/>
+              <w:end w:w="0" w:type="dxa"/>
+            </w:tcMar>
+          </w:tcPr>
+          <w:p>
+            <w:pPr>
+              <w:autoSpaceDN w:val="0"/>
+              <w:autoSpaceDE w:val="0"/>
+              <w:widowControl/>
+              <w:spacing w:line="240" w:lineRule="auto" w:before="314" w:after="0"/>
+              <w:ind w:left="32" w:right="0" w:firstLine="0"/>
+              <w:jc w:val="left"/>
+            </w:pPr>
+            <w:r>
+              <w:rPr>
+                <w:rFonts w:ascii="Canva Sans" w:hAnsi="Canva Sans" w:eastAsia="Canva Sans"/>
+                <w:b/>
+                <w:i w:val="0"/>
+                <w:color w:val="000000"/>
+                <w:sz w:val="28"/>
+              </w:rPr>
+              <w:t>Password Checker</w:t>
+            </w:r>
+          </w:p>
+        </w:tc>
+        <w:tc>
+          <w:tcPr>
+            <w:tcW w:type="dxa" w:w="3080"/>
+            <w:gridSpan w:val="3"/>
+            <w:vMerge w:val="restart"/>
+            <w:tcBorders/>
+            <w:tcMar>
+              <w:start w:w="0" w:type="dxa"/>
+              <w:end w:w="0" w:type="dxa"/>
+            </w:tcMar>
+            <w:tcMar>
+              <w:start w:w="0" w:type="dxa"/>
+              <w:end w:w="0" w:type="dxa"/>
+            </w:tcMar>
+            <w:tcMar>
+              <w:start w:w="0" w:type="dxa"/>
+              <w:end w:w="0" w:type="dxa"/>
+            </w:tcMar>
+            <w:tcMar>
+              <w:start w:w="0" w:type="dxa"/>
+              <w:end w:w="0" w:type="dxa"/>
+            </w:tcMar>
+            <w:tcMar>
+              <w:start w:w="0" w:type="dxa"/>
+              <w:end w:w="0" w:type="dxa"/>
+            </w:tcMar>
+            <w:tcMar>
+              <w:start w:w="0" w:type="dxa"/>
+              <w:end w:w="0" w:type="dxa"/>
+            </w:tcMar>
+          </w:tcPr>
+          <w:p>
+            <w:pPr>
+              <w:autoSpaceDN w:val="0"/>
+              <w:autoSpaceDE w:val="0"/>
+              <w:widowControl/>
+              <w:spacing w:line="242" w:lineRule="auto" w:before="368" w:after="0"/>
+              <w:ind w:left="0" w:right="310" w:firstLine="0"/>
+              <w:jc w:val="right"/>
+            </w:pPr>
+            <w:r>
+              <w:rPr>
+                <w:rFonts w:ascii="Canva Sans" w:hAnsi="Canva Sans" w:eastAsia="Canva Sans"/>
+                <w:b w:val="0"/>
+                <w:i w:val="0"/>
+                <w:color w:val="1761DD"/>
+                <w:sz w:val="20"/>
+              </w:rPr>
+              <w:hyperlink r:id="rId17" w:history="1">
+                <w:r>
+                  <w:rPr>
+                    <w:rStyle w:val="Hyperlink"/>
+                  </w:rPr>
+                  <w:t>Source Code</w:t>
+                </w:r>
+              </w:hyperlink>
+            </w:r>
+          </w:p>
+        </w:tc>
+        <w:tc>
+          <w:tcPr>
+            <w:tcW w:type="dxa" w:w="2902"/>
+            <w:tcBorders/>
+            <w:tcMar>
+              <w:start w:w="0" w:type="dxa"/>
+              <w:end w:w="0" w:type="dxa"/>
+            </w:tcMar>
+          </w:tcPr>
+          <w:p>
+            <w:pPr>
+              <w:autoSpaceDN w:val="0"/>
+              <w:autoSpaceDE w:val="0"/>
+              <w:widowControl/>
+              <w:spacing w:line="240" w:lineRule="auto" w:before="20" w:after="0"/>
+              <w:ind w:left="400" w:right="0" w:firstLine="0"/>
+              <w:jc w:val="left"/>
+            </w:pPr>
+            <w:r>
+              <w:rPr>
+                <w:rFonts w:ascii="Canva Sans" w:hAnsi="Canva Sans" w:eastAsia="Canva Sans"/>
+                <w:b/>
+                <w:i w:val="0"/>
+                <w:color w:val="4E4E4E"/>
+                <w:sz w:val="28"/>
+              </w:rPr>
+              <w:t>Computer Science</w:t>
+            </w:r>
+          </w:p>
+        </w:tc>
+      </w:tr>
+      <w:tr>
+        <w:trPr>
+          <w:trHeight w:hRule="exact" w:val="400"/>
+        </w:trPr>
+        <w:tc>
+          <w:tcPr>
+            <w:tcW w:type="dxa" w:w="1920"/>
+            <w:vMerge/>
+            <w:tcBorders/>
+          </w:tcPr>
+          <w:p/>
+        </w:tc>
+        <w:tc>
+          <w:tcPr>
+            <w:tcW w:type="dxa" w:w="5760"/>
+            <w:gridSpan w:val="3"/>
+            <w:vMerge/>
+            <w:tcBorders/>
+          </w:tcPr>
+          <w:p/>
+        </w:tc>
+        <w:tc>
+          <w:tcPr>
+            <w:tcW w:type="dxa" w:w="2902"/>
+            <w:tcBorders/>
+            <w:tcMar>
+              <w:start w:w="0" w:type="dxa"/>
+              <w:end w:w="0" w:type="dxa"/>
+            </w:tcMar>
+          </w:tcPr>
+          <w:p>
+            <w:pPr>
+              <w:autoSpaceDN w:val="0"/>
+              <w:autoSpaceDE w:val="0"/>
+              <w:widowControl/>
+              <w:spacing w:line="240" w:lineRule="auto" w:before="74" w:after="0"/>
+              <w:ind w:left="400" w:right="0" w:firstLine="0"/>
+              <w:jc w:val="left"/>
+            </w:pPr>
+            <w:r>
+              <w:rPr>
+                <w:rFonts w:ascii="Canva Sans" w:hAnsi="Canva Sans" w:eastAsia="Canva Sans"/>
+                <w:b w:val="0"/>
+                <w:i w:val="0"/>
+                <w:color w:val="4E4E4E"/>
+                <w:sz w:val="24"/>
+              </w:rPr>
+              <w:t>COMSATS Islamabad,</w:t>
+            </w:r>
+          </w:p>
+        </w:tc>
+      </w:tr>
+      <w:tr>
+        <w:trPr>
+          <w:trHeight w:hRule="exact" w:val="320"/>
+        </w:trPr>
+        <w:tc>
+          <w:tcPr>
+            <w:tcW w:type="dxa" w:w="6662"/>
+            <w:gridSpan w:val="4"/>
+            <w:tcBorders/>
+            <w:tcMar>
+              <w:start w:w="0" w:type="dxa"/>
+              <w:end w:w="0" w:type="dxa"/>
+            </w:tcMar>
+            <w:tcMar>
+              <w:start w:w="0" w:type="dxa"/>
+              <w:end w:w="0" w:type="dxa"/>
+            </w:tcMar>
+            <w:tcMar>
+              <w:start w:w="0" w:type="dxa"/>
+              <w:end w:w="0" w:type="dxa"/>
+            </w:tcMar>
+            <w:tcMar>
+              <w:start w:w="0" w:type="dxa"/>
+              <w:end w:w="0" w:type="dxa"/>
+            </w:tcMar>
+          </w:tcPr>
+          <w:p>
+            <w:pPr>
+              <w:autoSpaceDN w:val="0"/>
+              <w:autoSpaceDE w:val="0"/>
+              <w:widowControl/>
+              <w:spacing w:line="240" w:lineRule="auto" w:before="0" w:after="0"/>
+              <w:ind w:left="32" w:right="0" w:firstLine="0"/>
+              <w:jc w:val="left"/>
+            </w:pPr>
+            <w:r>
+              <w:rPr>
+                <w:rFonts w:ascii="Canva Sans" w:hAnsi="Canva Sans" w:eastAsia="Canva Sans"/>
+                <w:b w:val="0"/>
+                <w:i w:val="0"/>
+                <w:color w:val="4E4E4E"/>
+                <w:sz w:val="24"/>
+              </w:rPr>
+              <w:t>Python algorithm takes password as an argument to</w:t>
+            </w:r>
+          </w:p>
+        </w:tc>
+        <w:tc>
+          <w:tcPr>
+            <w:tcW w:type="dxa" w:w="2902"/>
+            <w:vMerge w:val="restart"/>
+            <w:tcBorders/>
+            <w:tcMar>
+              <w:start w:w="0" w:type="dxa"/>
+              <w:end w:w="0" w:type="dxa"/>
+            </w:tcMar>
+            <w:tcMar>
+              <w:start w:w="0" w:type="dxa"/>
+              <w:end w:w="0" w:type="dxa"/>
+            </w:tcMar>
+          </w:tcPr>
+          <w:p>
+            <w:pPr>
+              <w:autoSpaceDN w:val="0"/>
+              <w:autoSpaceDE w:val="0"/>
+              <w:widowControl/>
+              <w:spacing w:line="240" w:lineRule="auto" w:before="18" w:after="0"/>
+              <w:ind w:left="400" w:right="0" w:firstLine="0"/>
+              <w:jc w:val="left"/>
+            </w:pPr>
+            <w:r>
+              <w:rPr>
+                <w:rFonts w:ascii="Canva Sans" w:hAnsi="Canva Sans" w:eastAsia="Canva Sans"/>
+                <w:b w:val="0"/>
+                <w:i w:val="0"/>
+                <w:color w:val="4E4E4E"/>
+                <w:sz w:val="24"/>
+              </w:rPr>
+              <w:t>Abbottabad Campus</w:t>
+            </w:r>
+          </w:p>
+        </w:tc>
+      </w:tr>
+      <w:tr>
+        <w:trPr>
+          <w:trHeight w:hRule="exact" w:val="250"/>
+        </w:trPr>
+        <w:tc>
+          <w:tcPr>
+            <w:tcW w:type="dxa" w:w="6662"/>
+            <w:gridSpan w:val="4"/>
+            <w:vMerge w:val="restart"/>
+            <w:tcBorders/>
+            <w:tcMar>
+              <w:start w:w="0" w:type="dxa"/>
+              <w:end w:w="0" w:type="dxa"/>
+            </w:tcMar>
+            <w:tcMar>
+              <w:start w:w="0" w:type="dxa"/>
+              <w:end w:w="0" w:type="dxa"/>
+            </w:tcMar>
+            <w:tcMar>
+              <w:start w:w="0" w:type="dxa"/>
+              <w:end w:w="0" w:type="dxa"/>
+            </w:tcMar>
+            <w:tcMar>
+              <w:start w:w="0" w:type="dxa"/>
+              <w:end w:w="0" w:type="dxa"/>
+            </w:tcMar>
+            <w:tcMar>
+              <w:start w:w="0" w:type="dxa"/>
+              <w:end w:w="0" w:type="dxa"/>
+            </w:tcMar>
+            <w:tcMar>
+              <w:start w:w="0" w:type="dxa"/>
+              <w:end w:w="0" w:type="dxa"/>
+            </w:tcMar>
+            <w:tcMar>
+              <w:start w:w="0" w:type="dxa"/>
+              <w:end w:w="0" w:type="dxa"/>
+            </w:tcMar>
+            <w:tcMar>
+              <w:start w:w="0" w:type="dxa"/>
+              <w:end w:w="0" w:type="dxa"/>
+            </w:tcMar>
+          </w:tcPr>
+          <w:p>
+            <w:pPr>
+              <w:autoSpaceDN w:val="0"/>
+              <w:autoSpaceDE w:val="0"/>
+              <w:widowControl/>
+              <w:spacing w:line="240" w:lineRule="auto" w:before="10" w:after="0"/>
+              <w:ind w:left="32" w:right="0" w:firstLine="0"/>
+              <w:jc w:val="left"/>
+            </w:pPr>
+            <w:r>
+              <w:rPr>
+                <w:rFonts w:ascii="Canva Sans" w:hAnsi="Canva Sans" w:eastAsia="Canva Sans"/>
+                <w:b w:val="0"/>
+                <w:i w:val="0"/>
+                <w:color w:val="4E4E4E"/>
+                <w:sz w:val="24"/>
+              </w:rPr>
+              <w:t>verify whether your password in strong or not.</w:t>
+            </w:r>
+          </w:p>
+        </w:tc>
+        <w:tc>
+          <w:tcPr>
+            <w:tcW w:type="dxa" w:w="1920"/>
+            <w:vMerge/>
+            <w:tcBorders/>
+          </w:tcPr>
+          <w:p/>
+        </w:tc>
+      </w:tr>
+      <w:tr>
+        <w:trPr>
+          <w:trHeight w:hRule="exact" w:val="270"/>
+        </w:trPr>
+        <w:tc>
+          <w:tcPr>
+            <w:tcW w:type="dxa" w:w="7680"/>
+            <w:gridSpan w:val="4"/>
+            <w:vMerge/>
+            <w:tcBorders/>
+          </w:tcPr>
+          <w:p/>
+        </w:tc>
+        <w:tc>
+          <w:tcPr>
+            <w:tcW w:type="dxa" w:w="2902"/>
+            <w:vMerge w:val="restart"/>
+            <w:tcBorders/>
+            <w:tcMar>
+              <w:start w:w="0" w:type="dxa"/>
+              <w:end w:w="0" w:type="dxa"/>
+            </w:tcMar>
+            <w:tcMar>
+              <w:start w:w="0" w:type="dxa"/>
+              <w:end w:w="0" w:type="dxa"/>
+            </w:tcMar>
+          </w:tcPr>
+          <w:p>
+            <w:pPr>
+              <w:autoSpaceDN w:val="0"/>
+              <w:autoSpaceDE w:val="0"/>
+              <w:widowControl/>
+              <w:spacing w:line="240" w:lineRule="auto" w:before="228" w:after="0"/>
+              <w:ind w:left="0" w:right="0" w:firstLine="0"/>
+              <w:jc w:val="center"/>
+            </w:pPr>
+            <w:r>
+              <w:rPr>
+                <w:rFonts w:ascii="Canva Sans" w:hAnsi="Canva Sans" w:eastAsia="Canva Sans"/>
+                <w:b/>
+                <w:i w:val="0"/>
+                <w:color w:val="1761DD"/>
+                <w:sz w:val="30"/>
+              </w:rPr>
+              <w:t>INTERESTS</w:t>
+            </w:r>
+          </w:p>
+        </w:tc>
+      </w:tr>
+      <w:tr>
+        <w:trPr>
+          <w:trHeight w:hRule="exact" w:val="520"/>
+        </w:trPr>
+        <w:tc>
+          <w:tcPr>
+            <w:tcW w:type="dxa" w:w="3582"/>
+            <w:tcBorders/>
+            <w:tcMar>
+              <w:start w:w="0" w:type="dxa"/>
+              <w:end w:w="0" w:type="dxa"/>
+            </w:tcMar>
+          </w:tcPr>
+          <w:p>
+            <w:pPr>
+              <w:autoSpaceDN w:val="0"/>
+              <w:autoSpaceDE w:val="0"/>
+              <w:widowControl/>
+              <w:spacing w:line="240" w:lineRule="auto" w:before="70" w:after="0"/>
+              <w:ind w:left="32" w:right="0" w:firstLine="0"/>
+              <w:jc w:val="left"/>
+            </w:pPr>
+            <w:r>
+              <w:rPr>
+                <w:rFonts w:ascii="Canva Sans" w:hAnsi="Canva Sans" w:eastAsia="Canva Sans"/>
+                <w:b/>
+                <w:i w:val="0"/>
+                <w:color w:val="000000"/>
+                <w:sz w:val="28"/>
+              </w:rPr>
+              <w:t>Contacts API</w:t>
+            </w:r>
+          </w:p>
+        </w:tc>
+        <w:tc>
+          <w:tcPr>
+            <w:tcW w:type="dxa" w:w="3080"/>
+            <w:gridSpan w:val="3"/>
+            <w:tcBorders/>
+            <w:tcMar>
+              <w:start w:w="0" w:type="dxa"/>
+              <w:end w:w="0" w:type="dxa"/>
+            </w:tcMar>
+            <w:tcMar>
+              <w:start w:w="0" w:type="dxa"/>
+              <w:end w:w="0" w:type="dxa"/>
+            </w:tcMar>
+            <w:tcMar>
+              <w:start w:w="0" w:type="dxa"/>
+              <w:end w:w="0" w:type="dxa"/>
+            </w:tcMar>
+          </w:tcPr>
+          <w:p>
+            <w:pPr>
+              <w:autoSpaceDN w:val="0"/>
+              <w:autoSpaceDE w:val="0"/>
+              <w:widowControl/>
+              <w:spacing w:line="240" w:lineRule="auto" w:before="140" w:after="0"/>
+              <w:ind w:left="0" w:right="310" w:firstLine="0"/>
+              <w:jc w:val="right"/>
+            </w:pPr>
+            <w:r>
+              <w:rPr>
+                <w:rFonts w:ascii="Canva Sans" w:hAnsi="Canva Sans" w:eastAsia="Canva Sans"/>
+                <w:b w:val="0"/>
+                <w:i w:val="0"/>
+                <w:color w:val="1761DD"/>
+                <w:sz w:val="20"/>
+              </w:rPr>
+              <w:hyperlink r:id="rId18" w:history="1">
+                <w:r>
+                  <w:rPr>
+                    <w:rStyle w:val="Hyperlink"/>
+                  </w:rPr>
+                  <w:t>Source Code</w:t>
+                </w:r>
+              </w:hyperlink>
+            </w:r>
+          </w:p>
+        </w:tc>
+        <w:tc>
+          <w:tcPr>
+            <w:tcW w:type="dxa" w:w="1920"/>
+            <w:vMerge/>
+            <w:tcBorders/>
+          </w:tcPr>
+          <w:p/>
+        </w:tc>
+      </w:tr>
+      <w:tr>
+        <w:trPr>
+          <w:trHeight w:hRule="exact" w:val="420"/>
+        </w:trPr>
+        <w:tc>
+          <w:tcPr>
+            <w:tcW w:type="dxa" w:w="6662"/>
+            <w:gridSpan w:val="4"/>
+            <w:tcBorders/>
+            <w:tcMar>
+              <w:start w:w="0" w:type="dxa"/>
+              <w:end w:w="0" w:type="dxa"/>
+            </w:tcMar>
+            <w:tcMar>
+              <w:start w:w="0" w:type="dxa"/>
+              <w:end w:w="0" w:type="dxa"/>
+            </w:tcMar>
+            <w:tcMar>
+              <w:start w:w="0" w:type="dxa"/>
+              <w:end w:w="0" w:type="dxa"/>
+            </w:tcMar>
+            <w:tcMar>
+              <w:start w:w="0" w:type="dxa"/>
+              <w:end w:w="0" w:type="dxa"/>
+            </w:tcMar>
+          </w:tcPr>
+          <w:p>
+            <w:pPr>
+              <w:autoSpaceDN w:val="0"/>
+              <w:autoSpaceDE w:val="0"/>
+              <w:widowControl/>
+              <w:spacing w:line="240" w:lineRule="auto" w:before="94" w:after="0"/>
+              <w:ind w:left="32" w:right="0" w:firstLine="0"/>
+              <w:jc w:val="left"/>
+            </w:pPr>
+            <w:r>
+              <w:rPr>
+                <w:rFonts w:ascii="Canva Sans" w:hAnsi="Canva Sans" w:eastAsia="Canva Sans"/>
+                <w:b w:val="0"/>
+                <w:i w:val="0"/>
+                <w:color w:val="4E4E4E"/>
+                <w:sz w:val="24"/>
+              </w:rPr>
+              <w:t>User Contacts API using JWT - JSON Web Token for</w:t>
+            </w:r>
+          </w:p>
+        </w:tc>
+        <w:tc>
+          <w:tcPr>
+            <w:tcW w:type="dxa" w:w="2902"/>
+            <w:tcBorders/>
+            <w:tcMar>
+              <w:start w:w="0" w:type="dxa"/>
+              <w:end w:w="0" w:type="dxa"/>
+            </w:tcMar>
+          </w:tcPr>
+          <w:p>
+            <w:pPr>
+              <w:autoSpaceDN w:val="0"/>
+              <w:autoSpaceDE w:val="0"/>
+              <w:widowControl/>
+              <w:spacing w:line="240" w:lineRule="auto" w:before="80" w:after="0"/>
+              <w:ind w:left="400" w:right="0" w:firstLine="0"/>
+              <w:jc w:val="left"/>
+            </w:pPr>
+            <w:r>
+              <w:rPr>
+                <w:rFonts w:ascii="Canva Sans" w:hAnsi="Canva Sans" w:eastAsia="Canva Sans"/>
+                <w:b w:val="0"/>
+                <w:i w:val="0"/>
+                <w:color w:val="4E4E4E"/>
+                <w:sz w:val="24"/>
+              </w:rPr>
+              <w:t>Travelling</w:t>
+            </w:r>
+          </w:p>
+        </w:tc>
+      </w:tr>
+      <w:tr>
+        <w:trPr>
+          <w:trHeight w:hRule="exact" w:val="620"/>
+        </w:trPr>
+        <w:tc>
+          <w:tcPr>
+            <w:tcW w:type="dxa" w:w="6662"/>
+            <w:gridSpan w:val="4"/>
+            <w:tcBorders/>
+            <w:tcMar>
+              <w:start w:w="0" w:type="dxa"/>
+              <w:end w:w="0" w:type="dxa"/>
+            </w:tcMar>
+            <w:tcMar>
+              <w:start w:w="0" w:type="dxa"/>
+              <w:end w:w="0" w:type="dxa"/>
+            </w:tcMar>
+            <w:tcMar>
+              <w:start w:w="0" w:type="dxa"/>
+              <w:end w:w="0" w:type="dxa"/>
+            </w:tcMar>
+            <w:tcMar>
+              <w:start w:w="0" w:type="dxa"/>
+              <w:end w:w="0" w:type="dxa"/>
+            </w:tcMar>
+          </w:tcPr>
+          <w:p>
+            <w:pPr>
+              <w:autoSpaceDN w:val="0"/>
+              <w:autoSpaceDE w:val="0"/>
+              <w:widowControl/>
+              <w:spacing w:line="240" w:lineRule="auto" w:before="20" w:after="0"/>
+              <w:ind w:left="32" w:right="0" w:firstLine="0"/>
+              <w:jc w:val="left"/>
+            </w:pPr>
+            <w:r>
+              <w:rPr>
+                <w:rFonts w:ascii="Canva Sans" w:hAnsi="Canva Sans" w:eastAsia="Canva Sans"/>
+                <w:b w:val="0"/>
+                <w:i w:val="0"/>
+                <w:color w:val="4E4E4E"/>
+                <w:sz w:val="24"/>
+              </w:rPr>
+              <w:t>secure data transmission.</w:t>
+            </w:r>
+          </w:p>
+        </w:tc>
+        <w:tc>
+          <w:tcPr>
+            <w:tcW w:type="dxa" w:w="2902"/>
+            <w:tcBorders/>
+            <w:tcMar>
+              <w:start w:w="0" w:type="dxa"/>
+              <w:end w:w="0" w:type="dxa"/>
+            </w:tcMar>
+          </w:tcPr>
+          <w:p>
+            <w:pPr>
+              <w:autoSpaceDN w:val="0"/>
+              <w:autoSpaceDE w:val="0"/>
+              <w:widowControl/>
+              <w:spacing w:line="240" w:lineRule="auto" w:before="122" w:after="0"/>
+              <w:ind w:left="400" w:right="0" w:firstLine="0"/>
+              <w:jc w:val="left"/>
+            </w:pPr>
+            <w:r>
+              <w:rPr>
+                <w:rFonts w:ascii="Canva Sans" w:hAnsi="Canva Sans" w:eastAsia="Canva Sans"/>
+                <w:b w:val="0"/>
+                <w:i w:val="0"/>
+                <w:color w:val="4E4E4E"/>
+                <w:sz w:val="24"/>
+              </w:rPr>
+              <w:t>Chess</w:t>
             </w:r>
           </w:p>
         </w:tc>
@@ -312,301 +2517,11 @@
         <w:ind w:left="0" w:right="0"/>
       </w:pPr>
     </w:p>
-    <w:p>
-      <w:pPr>
-        <w:sectPr>
-          <w:type w:val="continuous"/>
-          <w:pgSz w:w="12240" w:h="15840"/>
-          <w:pgMar w:top="0" w:right="840" w:bottom="0" w:left="0" w:header="720" w:footer="720" w:gutter="0"/>
-          <w:cols w:space="720" w:num="2" w:equalWidth="0">
-            <w:col w:w="4252" w:space="0"/>
-            <w:col w:w="7148" w:space="0"/>
-          </w:cols>
-          <w:docGrid w:linePitch="360"/>
-        </w:sectPr>
-      </w:pPr>
-    </w:p>
-    <w:p>
-      <w:pPr>
-        <w:autoSpaceDN w:val="0"/>
-        <w:autoSpaceDE w:val="0"/>
-        <w:widowControl/>
-        <w:spacing w:line="245" w:lineRule="auto" w:before="0" w:after="0"/>
-        <w:ind w:left="220" w:right="0" w:firstLine="0"/>
-        <w:jc w:val="left"/>
-      </w:pPr>
-      <w:r>
-        <w:rPr>
-          <w:rFonts w:ascii="Arial Unicode MS" w:hAnsi="Arial Unicode MS" w:eastAsia="Arial Unicode MS"/>
-          <w:b w:val="0"/>
-          <w:i w:val="0"/>
-          <w:color w:val="212121"/>
-          <w:sz w:val="52"/>
-        </w:rPr>
-        <w:t xml:space="preserve">M. Jawad </w:t>
-      </w:r>
-      <w:r>
-        <w:br/>
-      </w:r>
-      <w:r>
-        <w:rPr>
-          <w:rFonts w:ascii="Arial Unicode MS" w:hAnsi="Arial Unicode MS" w:eastAsia="Arial Unicode MS"/>
-          <w:b w:val="0"/>
-          <w:i w:val="0"/>
-          <w:color w:val="212121"/>
-          <w:sz w:val="24"/>
-        </w:rPr>
-        <w:t xml:space="preserve">Flutter || React Native || Python || Django || Open for remote work </w:t>
-      </w:r>
-      <w:r>
-        <w:rPr>
-          <w:rFonts w:ascii="Arial Unicode MS" w:hAnsi="Arial Unicode MS" w:eastAsia="Arial Unicode MS"/>
-          <w:b w:val="0"/>
-          <w:i w:val="0"/>
-          <w:color w:val="BEBEBE"/>
-          <w:sz w:val="24"/>
-        </w:rPr>
-        <w:t>Abbottabad District, Khyber Pakhtunkhwa, Pakistan</w:t>
-      </w:r>
-    </w:p>
-    <w:p>
-      <w:pPr>
-        <w:autoSpaceDN w:val="0"/>
-        <w:autoSpaceDE w:val="0"/>
-        <w:widowControl/>
-        <w:spacing w:line="245" w:lineRule="auto" w:before="350" w:after="0"/>
-        <w:ind w:left="220" w:right="576" w:firstLine="0"/>
-        <w:jc w:val="left"/>
-      </w:pPr>
-      <w:r>
-        <w:rPr>
-          <w:w w:val="98.4375"/>
-          <w:rFonts w:ascii="Arial Unicode MS" w:hAnsi="Arial Unicode MS" w:eastAsia="Arial Unicode MS"/>
-          <w:b w:val="0"/>
-          <w:i w:val="0"/>
-          <w:color w:val="212121"/>
-          <w:sz w:val="32"/>
-        </w:rPr>
-        <w:t xml:space="preserve">Summary </w:t>
-      </w:r>
-      <w:r>
-        <w:br/>
-      </w:r>
-      <w:r>
-        <w:rPr>
-          <w:rFonts w:ascii="Arial Unicode MS" w:hAnsi="Arial Unicode MS" w:eastAsia="Arial Unicode MS"/>
-          <w:b w:val="0"/>
-          <w:i w:val="0"/>
-          <w:color w:val="212121"/>
-          <w:sz w:val="24"/>
-        </w:rPr>
-        <w:t xml:space="preserve">Hello there, this is Jawad, computer science graduate from </w:t>
-      </w:r>
-      <w:r>
-        <w:rPr>
-          <w:rFonts w:ascii="Arial Unicode MS" w:hAnsi="Arial Unicode MS" w:eastAsia="Arial Unicode MS"/>
-          <w:b w:val="0"/>
-          <w:i w:val="0"/>
-          <w:color w:val="212121"/>
-          <w:sz w:val="24"/>
-        </w:rPr>
-        <w:t xml:space="preserve">COMSATS. </w:t>
-      </w:r>
-    </w:p>
-    <w:p>
-      <w:pPr>
-        <w:autoSpaceDN w:val="0"/>
-        <w:autoSpaceDE w:val="0"/>
-        <w:widowControl/>
-        <w:spacing w:line="185" w:lineRule="auto" w:before="398" w:after="0"/>
-        <w:ind w:left="220" w:right="0" w:firstLine="0"/>
-        <w:jc w:val="left"/>
-      </w:pPr>
-      <w:r>
-        <w:rPr>
-          <w:rFonts w:ascii="Arial Unicode MS" w:hAnsi="Arial Unicode MS" w:eastAsia="Arial Unicode MS"/>
-          <w:b w:val="0"/>
-          <w:i w:val="0"/>
-          <w:color w:val="212121"/>
-          <w:sz w:val="24"/>
-        </w:rPr>
-        <w:t>I'm a Full Stack Developer.</w:t>
-      </w:r>
-    </w:p>
-    <w:p>
-      <w:pPr>
-        <w:autoSpaceDN w:val="0"/>
-        <w:autoSpaceDE w:val="0"/>
-        <w:widowControl/>
-        <w:spacing w:line="185" w:lineRule="auto" w:before="398" w:after="0"/>
-        <w:ind w:left="220" w:right="0" w:firstLine="0"/>
-        <w:jc w:val="left"/>
-      </w:pPr>
-      <w:r>
-        <w:rPr>
-          <w:rFonts w:ascii="Arial Unicode MS" w:hAnsi="Arial Unicode MS" w:eastAsia="Arial Unicode MS"/>
-          <w:b w:val="0"/>
-          <w:i w:val="0"/>
-          <w:color w:val="212121"/>
-          <w:sz w:val="24"/>
-        </w:rPr>
-        <w:t>Skilled in Django, Python, Bootstrap, PostgreSQL and more...</w:t>
-      </w:r>
-    </w:p>
-    <w:p>
-      <w:pPr>
-        <w:autoSpaceDN w:val="0"/>
-        <w:autoSpaceDE w:val="0"/>
-        <w:widowControl/>
-        <w:spacing w:line="185" w:lineRule="auto" w:before="674" w:after="0"/>
-        <w:ind w:left="220" w:right="0" w:firstLine="0"/>
-        <w:jc w:val="left"/>
-      </w:pPr>
-      <w:r>
-        <w:rPr>
-          <w:w w:val="98.4375"/>
-          <w:rFonts w:ascii="Arial Unicode MS" w:hAnsi="Arial Unicode MS" w:eastAsia="Arial Unicode MS"/>
-          <w:b w:val="0"/>
-          <w:i w:val="0"/>
-          <w:color w:val="212121"/>
-          <w:sz w:val="32"/>
-        </w:rPr>
-        <w:t>Experience</w:t>
-      </w:r>
-    </w:p>
-    <w:p>
-      <w:pPr>
-        <w:autoSpaceDN w:val="0"/>
-        <w:autoSpaceDE w:val="0"/>
-        <w:widowControl/>
-        <w:spacing w:line="245" w:lineRule="auto" w:before="268" w:after="0"/>
-        <w:ind w:left="220" w:right="2016" w:firstLine="0"/>
-        <w:jc w:val="left"/>
-      </w:pPr>
-      <w:r>
-        <w:rPr>
-          <w:rFonts w:ascii="Arial Unicode MS" w:hAnsi="Arial Unicode MS" w:eastAsia="Arial Unicode MS"/>
-          <w:b w:val="0"/>
-          <w:i w:val="0"/>
-          <w:color w:val="212121"/>
-          <w:sz w:val="24"/>
-        </w:rPr>
-        <w:t xml:space="preserve">Abbottex </w:t>
-      </w:r>
-      <w:r>
-        <w:br/>
-      </w:r>
-      <w:r>
-        <w:rPr>
-          <w:rFonts w:ascii="Arial Unicode MS" w:hAnsi="Arial Unicode MS" w:eastAsia="Arial Unicode MS"/>
-          <w:b w:val="0"/>
-          <w:i w:val="0"/>
-          <w:color w:val="212121"/>
-          <w:sz w:val="23"/>
-        </w:rPr>
-        <w:t xml:space="preserve">Web Developer </w:t>
-      </w:r>
-      <w:r>
-        <w:br/>
-      </w:r>
-      <w:r>
-        <w:rPr>
-          <w:rFonts w:ascii="Arial Unicode MS" w:hAnsi="Arial Unicode MS" w:eastAsia="Arial Unicode MS"/>
-          <w:b w:val="0"/>
-          <w:i w:val="0"/>
-          <w:color w:val="212121"/>
-          <w:sz w:val="21"/>
-        </w:rPr>
-        <w:t xml:space="preserve">2020 - Present (3 years) </w:t>
-      </w:r>
-      <w:r>
-        <w:br/>
-      </w:r>
-      <w:r>
-        <w:rPr>
-          <w:rFonts w:ascii="Arial Unicode MS" w:hAnsi="Arial Unicode MS" w:eastAsia="Arial Unicode MS"/>
-          <w:b w:val="0"/>
-          <w:i w:val="0"/>
-          <w:color w:val="BEBEBE"/>
-          <w:sz w:val="21"/>
-        </w:rPr>
-        <w:t>Abbottabad District, Khyber Pakhtunkhwa, Pakistan</w:t>
-      </w:r>
-    </w:p>
-    <w:p>
-      <w:pPr>
-        <w:autoSpaceDN w:val="0"/>
-        <w:autoSpaceDE w:val="0"/>
-        <w:widowControl/>
-        <w:spacing w:line="245" w:lineRule="auto" w:before="818" w:after="0"/>
-        <w:ind w:left="220" w:right="2592" w:firstLine="0"/>
-        <w:jc w:val="left"/>
-      </w:pPr>
-      <w:r>
-        <w:rPr>
-          <w:w w:val="98.4375"/>
-          <w:rFonts w:ascii="Arial Unicode MS" w:hAnsi="Arial Unicode MS" w:eastAsia="Arial Unicode MS"/>
-          <w:b w:val="0"/>
-          <w:i w:val="0"/>
-          <w:color w:val="212121"/>
-          <w:sz w:val="32"/>
-        </w:rPr>
-        <w:t xml:space="preserve">Education </w:t>
-      </w:r>
-      <w:r>
-        <w:br/>
-      </w:r>
-      <w:r>
-        <w:rPr>
-          <w:rFonts w:ascii="Arial Unicode MS" w:hAnsi="Arial Unicode MS" w:eastAsia="Arial Unicode MS"/>
-          <w:b w:val="0"/>
-          <w:i w:val="0"/>
-          <w:color w:val="212121"/>
-          <w:sz w:val="24"/>
-        </w:rPr>
-        <w:t xml:space="preserve">COMSATS University Islamabad </w:t>
-      </w:r>
-      <w:r>
-        <w:br/>
-      </w:r>
-      <w:r>
-        <w:rPr>
-          <w:rFonts w:ascii="Arial Unicode MS" w:hAnsi="Arial Unicode MS" w:eastAsia="Arial Unicode MS"/>
-          <w:b w:val="0"/>
-          <w:i w:val="0"/>
-          <w:color w:val="212121"/>
-          <w:sz w:val="21"/>
-        </w:rPr>
-        <w:t>Computer Science · (March 2019 - July 2023)</w:t>
-      </w:r>
-    </w:p>
-    <w:p>
-      <w:pPr>
-        <w:autoSpaceDN w:val="0"/>
-        <w:autoSpaceDE w:val="0"/>
-        <w:widowControl/>
-        <w:spacing w:line="185" w:lineRule="auto" w:before="5544" w:after="0"/>
-        <w:ind w:left="0" w:right="2800" w:firstLine="0"/>
-        <w:jc w:val="right"/>
-      </w:pPr>
-      <w:r>
-        <w:rPr>
-          <w:rFonts w:ascii="Arial Unicode MS" w:hAnsi="Arial Unicode MS" w:eastAsia="Arial Unicode MS"/>
-          <w:b w:val="0"/>
-          <w:i w:val="0"/>
-          <w:color w:val="000000"/>
-          <w:sz w:val="18"/>
-        </w:rPr>
-        <w:t>Page 1 of 1</w:t>
-      </w:r>
-    </w:p>
     <w:sectPr>
-      <w:type w:val="nextColumn"/>
-      <w:pgSz w:w="12240" w:h="15840"/>
-      <w:pgMar w:top="0" w:right="840" w:bottom="0" w:left="0" w:header="720" w:footer="720" w:gutter="0"/>
-      <w:cols w:space="720" w:num="2" w:equalWidth="0">
-        <w:col w:w="4252" w:space="0"/>
-        <w:col w:w="7148" w:space="0"/>
+      <w:pgSz w:w="11910" w:h="16845"/>
+      <w:pgMar w:top="372" w:right="1152" w:bottom="302" w:left="1158" w:header="720" w:footer="720" w:gutter="0"/>
+      <w:cols w:space="720" w:num="1" w:equalWidth="0">
+        <w:col w:w="9600" w:space="0"/>
       </w:cols>
       <w:docGrid w:linePitch="360"/>
     </w:sectPr>

</xml_diff>